<commit_message>
Assignment 5 for networks complete
</commit_message>
<xml_diff>
--- a/Classes/CS 450 - Computer Networks/Homework/Assignment 5.docx
+++ b/Classes/CS 450 - Computer Networks/Homework/Assignment 5.docx
@@ -1,6 +1,6 @@
 
 <file path=word/document.xml><?xml version="1.0" encoding="utf-8"?>
-<w:document xmlns:wpc="http://schemas.microsoft.com/office/word/2010/wordprocessingCanvas" xmlns:cx="http://schemas.microsoft.com/office/drawing/2014/chartex" xmlns:cx1="http://schemas.microsoft.com/office/drawing/2015/9/8/chartex" xmlns:cx2="http://schemas.microsoft.com/office/drawing/2015/10/21/chartex" xmlns:cx3="http://schemas.microsoft.com/office/drawing/2016/5/9/chartex" xmlns:cx4="http://schemas.microsoft.com/office/drawing/2016/5/10/chartex" xmlns:cx5="http://schemas.microsoft.com/office/drawing/2016/5/11/chartex" xmlns:cx6="http://schemas.microsoft.com/office/drawing/2016/5/12/chartex" xmlns:cx7="http://schemas.microsoft.com/office/drawing/2016/5/13/chartex" xmlns:cx8="http://schemas.microsoft.com/office/drawing/2016/5/14/chartex" xmlns:mc="http://schemas.openxmlformats.org/markup-compatibility/2006" xmlns:aink="http://schemas.microsoft.com/office/drawing/2016/ink" xmlns:am3d="http://schemas.microsoft.com/office/drawing/2017/model3d" xmlns:o="urn:schemas-microsoft-com:office:office" xmlns:oel="http://schemas.microsoft.com/office/2019/extlst" xmlns:r="http://schemas.openxmlformats.org/officeDocument/2006/relationships" xmlns:m="http://schemas.openxmlformats.org/officeDocument/2006/math" xmlns:v="urn:schemas-microsoft-com:vml" xmlns:wp14="http://schemas.microsoft.com/office/word/2010/wordprocessingDrawing" xmlns:wp="http://schemas.openxmlformats.org/drawingml/2006/wordprocessingDrawing" xmlns:w10="urn:schemas-microsoft-com:office:word" xmlns:w="http://schemas.openxmlformats.org/wordprocessingml/2006/main" xmlns:w14="http://schemas.microsoft.com/office/word/2010/wordml" xmlns:w15="http://schemas.microsoft.com/office/word/2012/wordml" xmlns:w16cex="http://schemas.microsoft.com/office/word/2018/wordml/cex" xmlns:w16cid="http://schemas.microsoft.com/office/word/2016/wordml/cid" xmlns:w16="http://schemas.microsoft.com/office/word/2018/wordml" xmlns:w16sdtdh="http://schemas.microsoft.com/office/word/2020/wordml/sdtdatahash" xmlns:w16se="http://schemas.microsoft.com/office/word/2015/wordml/symex" xmlns:wpg="http://schemas.microsoft.com/office/word/2010/wordprocessingGroup" xmlns:wpi="http://schemas.microsoft.com/office/word/2010/wordprocessingInk" xmlns:wne="http://schemas.microsoft.com/office/word/2006/wordml" xmlns:wps="http://schemas.microsoft.com/office/word/2010/wordprocessingShape" mc:Ignorable="w14 w15 w16se w16cid w16 w16cex w16sdtdh wp14">
+<w:document xmlns:wpc="http://schemas.microsoft.com/office/word/2010/wordprocessingCanvas" xmlns:cx="http://schemas.microsoft.com/office/drawing/2014/chartex" xmlns:cx1="http://schemas.microsoft.com/office/drawing/2015/9/8/chartex" xmlns:cx2="http://schemas.microsoft.com/office/drawing/2015/10/21/chartex" xmlns:cx3="http://schemas.microsoft.com/office/drawing/2016/5/9/chartex" xmlns:cx4="http://schemas.microsoft.com/office/drawing/2016/5/10/chartex" xmlns:cx5="http://schemas.microsoft.com/office/drawing/2016/5/11/chartex" xmlns:cx6="http://schemas.microsoft.com/office/drawing/2016/5/12/chartex" xmlns:cx7="http://schemas.microsoft.com/office/drawing/2016/5/13/chartex" xmlns:cx8="http://schemas.microsoft.com/office/drawing/2016/5/14/chartex" xmlns:mc="http://schemas.openxmlformats.org/markup-compatibility/2006" xmlns:aink="http://schemas.microsoft.com/office/drawing/2016/ink" xmlns:am3d="http://schemas.microsoft.com/office/drawing/2017/model3d" xmlns:o="urn:schemas-microsoft-com:office:office" xmlns:oel="http://schemas.microsoft.com/office/2019/extlst" xmlns:r="http://schemas.openxmlformats.org/officeDocument/2006/relationships" xmlns:m="http://schemas.openxmlformats.org/officeDocument/2006/math" xmlns:v="urn:schemas-microsoft-com:vml" xmlns:wp14="http://schemas.microsoft.com/office/word/2010/wordprocessingDrawing" xmlns:wp="http://schemas.openxmlformats.org/drawingml/2006/wordprocessingDrawing" xmlns:w10="urn:schemas-microsoft-com:office:word" xmlns:w="http://schemas.openxmlformats.org/wordprocessingml/2006/main" xmlns:w14="http://schemas.microsoft.com/office/word/2010/wordml" xmlns:w15="http://schemas.microsoft.com/office/word/2012/wordml" xmlns:w16cex="http://schemas.microsoft.com/office/word/2018/wordml/cex" xmlns:w16cid="http://schemas.microsoft.com/office/word/2016/wordml/cid" xmlns:w16="http://schemas.microsoft.com/office/word/2018/wordml" xmlns:w16du="http://schemas.microsoft.com/office/word/2023/wordml/word16du" xmlns:w16sdtdh="http://schemas.microsoft.com/office/word/2020/wordml/sdtdatahash" xmlns:w16se="http://schemas.microsoft.com/office/word/2015/wordml/symex" xmlns:wpg="http://schemas.microsoft.com/office/word/2010/wordprocessingGroup" xmlns:wpi="http://schemas.microsoft.com/office/word/2010/wordprocessingInk" xmlns:wne="http://schemas.microsoft.com/office/word/2006/wordml" xmlns:wps="http://schemas.microsoft.com/office/word/2010/wordprocessingShape" mc:Ignorable="w14 w15 w16se w16cid w16 w16cex w16sdtdh wp14">
   <w:body>
     <w:p>
       <w:bookmarkStart w:id="0" w:name="_Hlk134962690"/>
@@ -4923,19 +4923,7 @@
           <w:rPr>
             <w:rStyle w:val="Hyperlink"/>
           </w:rPr>
-          <w:t xml:space="preserve"> Alg</w:t>
-        </w:r>
-        <w:r>
-          <w:rPr>
-            <w:rStyle w:val="Hyperlink"/>
-          </w:rPr>
-          <w:t>o</w:t>
-        </w:r>
-        <w:r>
-          <w:rPr>
-            <w:rStyle w:val="Hyperlink"/>
-          </w:rPr>
-          <w:t>rithm</w:t>
+          <w:t xml:space="preserve"> Algorithm</w:t>
         </w:r>
       </w:hyperlink>
       <w:r>
@@ -6290,13 +6278,7 @@
         <w:rPr>
           <w:rFonts w:ascii="Cascadia Mono Light" w:hAnsi="Cascadia Mono Light"/>
         </w:rPr>
-        <w:t xml:space="preserve"> 100|10001</w:t>
-      </w:r>
-      <w:r>
-        <w:rPr>
-          <w:rFonts w:ascii="Cascadia Mono Light" w:hAnsi="Cascadia Mono Light"/>
-        </w:rPr>
-        <w:t xml:space="preserve"> 00000000</w:t>
+        <w:t xml:space="preserve"> 100|10001 00000000</w:t>
       </w:r>
     </w:p>
     <w:p>
@@ -6342,25 +6324,7 @@
         <w:rPr>
           <w:rFonts w:ascii="Cascadia Mono Light" w:hAnsi="Cascadia Mono Light"/>
         </w:rPr>
-        <w:t xml:space="preserve"> </w:t>
-      </w:r>
-      <w:r>
-        <w:rPr>
-          <w:rFonts w:ascii="Cascadia Mono Light" w:hAnsi="Cascadia Mono Light"/>
-        </w:rPr>
-        <w:t>1</w:t>
-      </w:r>
-      <w:r>
-        <w:rPr>
-          <w:rFonts w:ascii="Cascadia Mono Light" w:hAnsi="Cascadia Mono Light"/>
-        </w:rPr>
-        <w:t>00</w:t>
-      </w:r>
-      <w:r>
-        <w:rPr>
-          <w:rFonts w:ascii="Cascadia Mono Light" w:hAnsi="Cascadia Mono Light"/>
-        </w:rPr>
-        <w:t>|00000 00000000</w:t>
+        <w:t xml:space="preserve"> 100|00000 00000000</w:t>
       </w:r>
     </w:p>
     <w:p>
@@ -6419,31 +6383,7 @@
         <w:rPr>
           <w:rFonts w:ascii="Cascadia Mono Light" w:hAnsi="Cascadia Mono Light"/>
         </w:rPr>
-        <w:t xml:space="preserve"> </w:t>
-      </w:r>
-      <w:r>
-        <w:rPr>
-          <w:rFonts w:ascii="Cascadia Mono Light" w:hAnsi="Cascadia Mono Light"/>
-        </w:rPr>
-        <w:t>1</w:t>
-      </w:r>
-      <w:r>
-        <w:rPr>
-          <w:rFonts w:ascii="Cascadia Mono Light" w:hAnsi="Cascadia Mono Light"/>
-        </w:rPr>
-        <w:t>00</w:t>
-      </w:r>
-      <w:r>
-        <w:rPr>
-          <w:rFonts w:ascii="Cascadia Mono Light" w:hAnsi="Cascadia Mono Light"/>
-        </w:rPr>
-        <w:t>|</w:t>
-      </w:r>
-      <w:r>
-        <w:rPr>
-          <w:rFonts w:ascii="Cascadia Mono Light" w:hAnsi="Cascadia Mono Light"/>
-        </w:rPr>
-        <w:t>11111 11111111</w:t>
+        <w:t xml:space="preserve"> 100|11111 11111111</w:t>
       </w:r>
     </w:p>
     <w:p>
@@ -6641,14 +6581,41 @@
     <w:p>
       <w:r>
         <w:object w:dxaOrig="9765" w:dyaOrig="3301" w14:anchorId="60DAB117">
-          <v:shape id="_x0000_i1025" type="#_x0000_t75" style="width:467.5pt;height:158pt" o:ole="">
+          <v:shapetype id="_x0000_t75" coordsize="21600,21600" o:spt="75" o:preferrelative="t" path="m@4@5l@4@11@9@11@9@5xe" filled="f" stroked="f">
+            <v:stroke joinstyle="miter"/>
+            <v:formulas>
+              <v:f eqn="if lineDrawn pixelLineWidth 0"/>
+              <v:f eqn="sum @0 1 0"/>
+              <v:f eqn="sum 0 0 @1"/>
+              <v:f eqn="prod @2 1 2"/>
+              <v:f eqn="prod @3 21600 pixelWidth"/>
+              <v:f eqn="prod @3 21600 pixelHeight"/>
+              <v:f eqn="sum @0 0 1"/>
+              <v:f eqn="prod @6 1 2"/>
+              <v:f eqn="prod @7 21600 pixelWidth"/>
+              <v:f eqn="sum @8 21600 0"/>
+              <v:f eqn="prod @7 21600 pixelHeight"/>
+              <v:f eqn="sum @10 21600 0"/>
+            </v:formulas>
+            <v:path o:extrusionok="f" gradientshapeok="t" o:connecttype="rect"/>
+            <o:lock v:ext="edit" aspectratio="t"/>
+          </v:shapetype>
+          <v:shape id="_x0000_i1025" type="#_x0000_t75" style="width:467.55pt;height:158.05pt" o:ole="">
             <v:imagedata r:id="rId115" o:title=""/>
           </v:shape>
-          <o:OLEObject Type="Embed" ProgID="Visio.Drawing.15" ShapeID="_x0000_i1025" DrawAspect="Content" ObjectID="_1745582606" r:id="rId116"/>
+          <o:OLEObject Type="Embed" ProgID="Visio.Drawing.15" ShapeID="_x0000_i1025" DrawAspect="Content" ObjectID="_1745669389" r:id="rId116"/>
         </w:object>
       </w:r>
     </w:p>
     <w:p>
+      <w:r>
+        <w:rPr>
+          <w:highlight w:val="yellow"/>
+        </w:rPr>
+        <w:t>Work below</w:t>
+      </w:r>
+    </w:p>
+    <w:p>
       <w:pPr>
         <w:pStyle w:val="Heading1"/>
         <w:rPr>
@@ -6664,7 +6631,11 @@
         <w:t>How many fragments will arrive at Host B?</w:t>
       </w:r>
     </w:p>
-    <w:p/>
+    <w:p>
+      <w:r>
+        <w:t>10 Fragments, 3 from 802.11 and 7 from PPP</w:t>
+      </w:r>
+    </w:p>
     <w:p>
       <w:pPr>
         <w:pStyle w:val="Heading1"/>
@@ -6681,7 +6652,16 @@
         <w:t>How many fragments will have the M bit set?</w:t>
       </w:r>
     </w:p>
-    <w:p/>
+    <w:p>
+      <w:r>
+        <w:t xml:space="preserve">8 Fragments will have the M bit </w:t>
+      </w:r>
+      <w:proofErr w:type="gramStart"/>
+      <w:r>
+        <w:t>set</w:t>
+      </w:r>
+      <w:proofErr w:type="gramEnd"/>
+    </w:p>
     <w:p>
       <w:pPr>
         <w:pStyle w:val="Heading1"/>
@@ -6696,14 +6676,61 @@
           <w:bCs/>
         </w:rPr>
         <w:t>How many data bytes will be in the last fragment?</w:t>
+      </w:r>
+    </w:p>
+    <w:p>
+      <w:r>
+        <w:t>80 bytes of data in the last fragment (100 bytes – IP header = 80 bytes)</w:t>
+      </w:r>
+    </w:p>
+    <w:p>
+      <w:r>
+        <w:rPr>
+          <w:noProof/>
+        </w:rPr>
+        <w:lastRenderedPageBreak/>
+        <w:drawing>
+          <wp:inline distT="0" distB="0" distL="0" distR="0" wp14:anchorId="7550561C" wp14:editId="2604540E">
+            <wp:extent cx="5048250" cy="6267450"/>
+            <wp:effectExtent l="0" t="0" r="0" b="0"/>
+            <wp:docPr id="2" name="Picture 2" descr="A close-up of a paper&#10;&#10;Description automatically generated with low confidence"/>
+            <wp:cNvGraphicFramePr>
+              <a:graphicFrameLocks xmlns:a="http://schemas.openxmlformats.org/drawingml/2006/main" noChangeAspect="1"/>
+            </wp:cNvGraphicFramePr>
+            <a:graphic xmlns:a="http://schemas.openxmlformats.org/drawingml/2006/main">
+              <a:graphicData uri="http://schemas.openxmlformats.org/drawingml/2006/picture">
+                <pic:pic xmlns:pic="http://schemas.openxmlformats.org/drawingml/2006/picture">
+                  <pic:nvPicPr>
+                    <pic:cNvPr id="2" name="Picture 2" descr="A close-up of a paper&#10;&#10;Description automatically generated with low confidence"/>
+                    <pic:cNvPicPr/>
+                  </pic:nvPicPr>
+                  <pic:blipFill>
+                    <a:blip r:embed="rId117"/>
+                    <a:stretch>
+                      <a:fillRect/>
+                    </a:stretch>
+                  </pic:blipFill>
+                  <pic:spPr>
+                    <a:xfrm>
+                      <a:off x="0" y="0"/>
+                      <a:ext cx="5048250" cy="6267450"/>
+                    </a:xfrm>
+                    <a:prstGeom prst="rect">
+                      <a:avLst/>
+                    </a:prstGeom>
+                  </pic:spPr>
+                </pic:pic>
+              </a:graphicData>
+            </a:graphic>
+          </wp:inline>
+        </w:drawing>
       </w:r>
     </w:p>
     <w:p/>
     <w:p/>
     <w:p/>
-    <w:p/>
     <w:sectPr>
-      <w:headerReference w:type="default" r:id="rId117"/>
+      <w:headerReference w:type="default" r:id="rId118"/>
       <w:type w:val="continuous"/>
       <w:pgSz w:w="12240" w:h="15840"/>
       <w:pgMar w:top="1440" w:right="1440" w:bottom="1440" w:left="1440" w:header="720" w:footer="720" w:gutter="0"/>
@@ -6715,7 +6742,7 @@
 </file>
 
 <file path=word/endnotes.xml><?xml version="1.0" encoding="utf-8"?>
-<w:endnotes xmlns:wpc="http://schemas.microsoft.com/office/word/2010/wordprocessingCanvas" xmlns:cx="http://schemas.microsoft.com/office/drawing/2014/chartex" xmlns:cx1="http://schemas.microsoft.com/office/drawing/2015/9/8/chartex" xmlns:cx2="http://schemas.microsoft.com/office/drawing/2015/10/21/chartex" xmlns:cx3="http://schemas.microsoft.com/office/drawing/2016/5/9/chartex" xmlns:cx4="http://schemas.microsoft.com/office/drawing/2016/5/10/chartex" xmlns:cx5="http://schemas.microsoft.com/office/drawing/2016/5/11/chartex" xmlns:cx6="http://schemas.microsoft.com/office/drawing/2016/5/12/chartex" xmlns:cx7="http://schemas.microsoft.com/office/drawing/2016/5/13/chartex" xmlns:cx8="http://schemas.microsoft.com/office/drawing/2016/5/14/chartex" xmlns:mc="http://schemas.openxmlformats.org/markup-compatibility/2006" xmlns:aink="http://schemas.microsoft.com/office/drawing/2016/ink" xmlns:am3d="http://schemas.microsoft.com/office/drawing/2017/model3d" xmlns:o="urn:schemas-microsoft-com:office:office" xmlns:oel="http://schemas.microsoft.com/office/2019/extlst" xmlns:r="http://schemas.openxmlformats.org/officeDocument/2006/relationships" xmlns:m="http://schemas.openxmlformats.org/officeDocument/2006/math" xmlns:v="urn:schemas-microsoft-com:vml" xmlns:wp14="http://schemas.microsoft.com/office/word/2010/wordprocessingDrawing" xmlns:wp="http://schemas.openxmlformats.org/drawingml/2006/wordprocessingDrawing" xmlns:w10="urn:schemas-microsoft-com:office:word" xmlns:w="http://schemas.openxmlformats.org/wordprocessingml/2006/main" xmlns:w14="http://schemas.microsoft.com/office/word/2010/wordml" xmlns:w15="http://schemas.microsoft.com/office/word/2012/wordml" xmlns:w16cex="http://schemas.microsoft.com/office/word/2018/wordml/cex" xmlns:w16cid="http://schemas.microsoft.com/office/word/2016/wordml/cid" xmlns:w16="http://schemas.microsoft.com/office/word/2018/wordml" xmlns:w16sdtdh="http://schemas.microsoft.com/office/word/2020/wordml/sdtdatahash" xmlns:w16se="http://schemas.microsoft.com/office/word/2015/wordml/symex" xmlns:wpg="http://schemas.microsoft.com/office/word/2010/wordprocessingGroup" xmlns:wpi="http://schemas.microsoft.com/office/word/2010/wordprocessingInk" xmlns:wne="http://schemas.microsoft.com/office/word/2006/wordml" xmlns:wps="http://schemas.microsoft.com/office/word/2010/wordprocessingShape" mc:Ignorable="w14 w15 w16se w16cid w16 w16cex w16sdtdh wp14">
+<w:endnotes xmlns:wpc="http://schemas.microsoft.com/office/word/2010/wordprocessingCanvas" xmlns:cx="http://schemas.microsoft.com/office/drawing/2014/chartex" xmlns:cx1="http://schemas.microsoft.com/office/drawing/2015/9/8/chartex" xmlns:cx2="http://schemas.microsoft.com/office/drawing/2015/10/21/chartex" xmlns:cx3="http://schemas.microsoft.com/office/drawing/2016/5/9/chartex" xmlns:cx4="http://schemas.microsoft.com/office/drawing/2016/5/10/chartex" xmlns:cx5="http://schemas.microsoft.com/office/drawing/2016/5/11/chartex" xmlns:cx6="http://schemas.microsoft.com/office/drawing/2016/5/12/chartex" xmlns:cx7="http://schemas.microsoft.com/office/drawing/2016/5/13/chartex" xmlns:cx8="http://schemas.microsoft.com/office/drawing/2016/5/14/chartex" xmlns:mc="http://schemas.openxmlformats.org/markup-compatibility/2006" xmlns:aink="http://schemas.microsoft.com/office/drawing/2016/ink" xmlns:am3d="http://schemas.microsoft.com/office/drawing/2017/model3d" xmlns:o="urn:schemas-microsoft-com:office:office" xmlns:oel="http://schemas.microsoft.com/office/2019/extlst" xmlns:r="http://schemas.openxmlformats.org/officeDocument/2006/relationships" xmlns:m="http://schemas.openxmlformats.org/officeDocument/2006/math" xmlns:v="urn:schemas-microsoft-com:vml" xmlns:wp14="http://schemas.microsoft.com/office/word/2010/wordprocessingDrawing" xmlns:wp="http://schemas.openxmlformats.org/drawingml/2006/wordprocessingDrawing" xmlns:w10="urn:schemas-microsoft-com:office:word" xmlns:w="http://schemas.openxmlformats.org/wordprocessingml/2006/main" xmlns:w14="http://schemas.microsoft.com/office/word/2010/wordml" xmlns:w15="http://schemas.microsoft.com/office/word/2012/wordml" xmlns:w16cex="http://schemas.microsoft.com/office/word/2018/wordml/cex" xmlns:w16cid="http://schemas.microsoft.com/office/word/2016/wordml/cid" xmlns:w16="http://schemas.microsoft.com/office/word/2018/wordml" xmlns:w16du="http://schemas.microsoft.com/office/word/2023/wordml/word16du" xmlns:w16sdtdh="http://schemas.microsoft.com/office/word/2020/wordml/sdtdatahash" xmlns:w16se="http://schemas.microsoft.com/office/word/2015/wordml/symex" xmlns:wpg="http://schemas.microsoft.com/office/word/2010/wordprocessingGroup" xmlns:wpi="http://schemas.microsoft.com/office/word/2010/wordprocessingInk" xmlns:wne="http://schemas.microsoft.com/office/word/2006/wordml" xmlns:wps="http://schemas.microsoft.com/office/word/2010/wordprocessingShape" mc:Ignorable="w14 w15 w16se w16cid w16 w16cex w16sdtdh wp14">
   <w:endnote w:type="separator" w:id="-1">
     <w:p>
       <w:pPr>
@@ -6740,7 +6767,7 @@
 </file>
 
 <file path=word/footnotes.xml><?xml version="1.0" encoding="utf-8"?>
-<w:footnotes xmlns:wpc="http://schemas.microsoft.com/office/word/2010/wordprocessingCanvas" xmlns:cx="http://schemas.microsoft.com/office/drawing/2014/chartex" xmlns:cx1="http://schemas.microsoft.com/office/drawing/2015/9/8/chartex" xmlns:cx2="http://schemas.microsoft.com/office/drawing/2015/10/21/chartex" xmlns:cx3="http://schemas.microsoft.com/office/drawing/2016/5/9/chartex" xmlns:cx4="http://schemas.microsoft.com/office/drawing/2016/5/10/chartex" xmlns:cx5="http://schemas.microsoft.com/office/drawing/2016/5/11/chartex" xmlns:cx6="http://schemas.microsoft.com/office/drawing/2016/5/12/chartex" xmlns:cx7="http://schemas.microsoft.com/office/drawing/2016/5/13/chartex" xmlns:cx8="http://schemas.microsoft.com/office/drawing/2016/5/14/chartex" xmlns:mc="http://schemas.openxmlformats.org/markup-compatibility/2006" xmlns:aink="http://schemas.microsoft.com/office/drawing/2016/ink" xmlns:am3d="http://schemas.microsoft.com/office/drawing/2017/model3d" xmlns:o="urn:schemas-microsoft-com:office:office" xmlns:oel="http://schemas.microsoft.com/office/2019/extlst" xmlns:r="http://schemas.openxmlformats.org/officeDocument/2006/relationships" xmlns:m="http://schemas.openxmlformats.org/officeDocument/2006/math" xmlns:v="urn:schemas-microsoft-com:vml" xmlns:wp14="http://schemas.microsoft.com/office/word/2010/wordprocessingDrawing" xmlns:wp="http://schemas.openxmlformats.org/drawingml/2006/wordprocessingDrawing" xmlns:w10="urn:schemas-microsoft-com:office:word" xmlns:w="http://schemas.openxmlformats.org/wordprocessingml/2006/main" xmlns:w14="http://schemas.microsoft.com/office/word/2010/wordml" xmlns:w15="http://schemas.microsoft.com/office/word/2012/wordml" xmlns:w16cex="http://schemas.microsoft.com/office/word/2018/wordml/cex" xmlns:w16cid="http://schemas.microsoft.com/office/word/2016/wordml/cid" xmlns:w16="http://schemas.microsoft.com/office/word/2018/wordml" xmlns:w16sdtdh="http://schemas.microsoft.com/office/word/2020/wordml/sdtdatahash" xmlns:w16se="http://schemas.microsoft.com/office/word/2015/wordml/symex" xmlns:wpg="http://schemas.microsoft.com/office/word/2010/wordprocessingGroup" xmlns:wpi="http://schemas.microsoft.com/office/word/2010/wordprocessingInk" xmlns:wne="http://schemas.microsoft.com/office/word/2006/wordml" xmlns:wps="http://schemas.microsoft.com/office/word/2010/wordprocessingShape" mc:Ignorable="w14 w15 w16se w16cid w16 w16cex w16sdtdh wp14">
+<w:footnotes xmlns:wpc="http://schemas.microsoft.com/office/word/2010/wordprocessingCanvas" xmlns:cx="http://schemas.microsoft.com/office/drawing/2014/chartex" xmlns:cx1="http://schemas.microsoft.com/office/drawing/2015/9/8/chartex" xmlns:cx2="http://schemas.microsoft.com/office/drawing/2015/10/21/chartex" xmlns:cx3="http://schemas.microsoft.com/office/drawing/2016/5/9/chartex" xmlns:cx4="http://schemas.microsoft.com/office/drawing/2016/5/10/chartex" xmlns:cx5="http://schemas.microsoft.com/office/drawing/2016/5/11/chartex" xmlns:cx6="http://schemas.microsoft.com/office/drawing/2016/5/12/chartex" xmlns:cx7="http://schemas.microsoft.com/office/drawing/2016/5/13/chartex" xmlns:cx8="http://schemas.microsoft.com/office/drawing/2016/5/14/chartex" xmlns:mc="http://schemas.openxmlformats.org/markup-compatibility/2006" xmlns:aink="http://schemas.microsoft.com/office/drawing/2016/ink" xmlns:am3d="http://schemas.microsoft.com/office/drawing/2017/model3d" xmlns:o="urn:schemas-microsoft-com:office:office" xmlns:oel="http://schemas.microsoft.com/office/2019/extlst" xmlns:r="http://schemas.openxmlformats.org/officeDocument/2006/relationships" xmlns:m="http://schemas.openxmlformats.org/officeDocument/2006/math" xmlns:v="urn:schemas-microsoft-com:vml" xmlns:wp14="http://schemas.microsoft.com/office/word/2010/wordprocessingDrawing" xmlns:wp="http://schemas.openxmlformats.org/drawingml/2006/wordprocessingDrawing" xmlns:w10="urn:schemas-microsoft-com:office:word" xmlns:w="http://schemas.openxmlformats.org/wordprocessingml/2006/main" xmlns:w14="http://schemas.microsoft.com/office/word/2010/wordml" xmlns:w15="http://schemas.microsoft.com/office/word/2012/wordml" xmlns:w16cex="http://schemas.microsoft.com/office/word/2018/wordml/cex" xmlns:w16cid="http://schemas.microsoft.com/office/word/2016/wordml/cid" xmlns:w16="http://schemas.microsoft.com/office/word/2018/wordml" xmlns:w16du="http://schemas.microsoft.com/office/word/2023/wordml/word16du" xmlns:w16sdtdh="http://schemas.microsoft.com/office/word/2020/wordml/sdtdatahash" xmlns:w16se="http://schemas.microsoft.com/office/word/2015/wordml/symex" xmlns:wpg="http://schemas.microsoft.com/office/word/2010/wordprocessingGroup" xmlns:wpi="http://schemas.microsoft.com/office/word/2010/wordprocessingInk" xmlns:wne="http://schemas.microsoft.com/office/word/2006/wordml" xmlns:wps="http://schemas.microsoft.com/office/word/2010/wordprocessingShape" mc:Ignorable="w14 w15 w16se w16cid w16 w16cex w16sdtdh wp14">
   <w:footnote w:type="separator" w:id="-1">
     <w:p>
       <w:pPr>
@@ -6765,7 +6792,7 @@
 </file>
 
 <file path=word/header1.xml><?xml version="1.0" encoding="utf-8"?>
-<w:hdr xmlns:wpc="http://schemas.microsoft.com/office/word/2010/wordprocessingCanvas" xmlns:cx="http://schemas.microsoft.com/office/drawing/2014/chartex" xmlns:cx1="http://schemas.microsoft.com/office/drawing/2015/9/8/chartex" xmlns:cx2="http://schemas.microsoft.com/office/drawing/2015/10/21/chartex" xmlns:cx3="http://schemas.microsoft.com/office/drawing/2016/5/9/chartex" xmlns:cx4="http://schemas.microsoft.com/office/drawing/2016/5/10/chartex" xmlns:cx5="http://schemas.microsoft.com/office/drawing/2016/5/11/chartex" xmlns:cx6="http://schemas.microsoft.com/office/drawing/2016/5/12/chartex" xmlns:cx7="http://schemas.microsoft.com/office/drawing/2016/5/13/chartex" xmlns:cx8="http://schemas.microsoft.com/office/drawing/2016/5/14/chartex" xmlns:mc="http://schemas.openxmlformats.org/markup-compatibility/2006" xmlns:aink="http://schemas.microsoft.com/office/drawing/2016/ink" xmlns:am3d="http://schemas.microsoft.com/office/drawing/2017/model3d" xmlns:o="urn:schemas-microsoft-com:office:office" xmlns:oel="http://schemas.microsoft.com/office/2019/extlst" xmlns:r="http://schemas.openxmlformats.org/officeDocument/2006/relationships" xmlns:m="http://schemas.openxmlformats.org/officeDocument/2006/math" xmlns:v="urn:schemas-microsoft-com:vml" xmlns:wp14="http://schemas.microsoft.com/office/word/2010/wordprocessingDrawing" xmlns:wp="http://schemas.openxmlformats.org/drawingml/2006/wordprocessingDrawing" xmlns:w10="urn:schemas-microsoft-com:office:word" xmlns:w="http://schemas.openxmlformats.org/wordprocessingml/2006/main" xmlns:w14="http://schemas.microsoft.com/office/word/2010/wordml" xmlns:w15="http://schemas.microsoft.com/office/word/2012/wordml" xmlns:w16cex="http://schemas.microsoft.com/office/word/2018/wordml/cex" xmlns:w16cid="http://schemas.microsoft.com/office/word/2016/wordml/cid" xmlns:w16="http://schemas.microsoft.com/office/word/2018/wordml" xmlns:w16sdtdh="http://schemas.microsoft.com/office/word/2020/wordml/sdtdatahash" xmlns:w16se="http://schemas.microsoft.com/office/word/2015/wordml/symex" xmlns:wpg="http://schemas.microsoft.com/office/word/2010/wordprocessingGroup" xmlns:wpi="http://schemas.microsoft.com/office/word/2010/wordprocessingInk" xmlns:wne="http://schemas.microsoft.com/office/word/2006/wordml" xmlns:wps="http://schemas.microsoft.com/office/word/2010/wordprocessingShape" mc:Ignorable="w14 w15 w16se w16cid w16 w16cex w16sdtdh wp14">
+<w:hdr xmlns:wpc="http://schemas.microsoft.com/office/word/2010/wordprocessingCanvas" xmlns:cx="http://schemas.microsoft.com/office/drawing/2014/chartex" xmlns:cx1="http://schemas.microsoft.com/office/drawing/2015/9/8/chartex" xmlns:cx2="http://schemas.microsoft.com/office/drawing/2015/10/21/chartex" xmlns:cx3="http://schemas.microsoft.com/office/drawing/2016/5/9/chartex" xmlns:cx4="http://schemas.microsoft.com/office/drawing/2016/5/10/chartex" xmlns:cx5="http://schemas.microsoft.com/office/drawing/2016/5/11/chartex" xmlns:cx6="http://schemas.microsoft.com/office/drawing/2016/5/12/chartex" xmlns:cx7="http://schemas.microsoft.com/office/drawing/2016/5/13/chartex" xmlns:cx8="http://schemas.microsoft.com/office/drawing/2016/5/14/chartex" xmlns:mc="http://schemas.openxmlformats.org/markup-compatibility/2006" xmlns:aink="http://schemas.microsoft.com/office/drawing/2016/ink" xmlns:am3d="http://schemas.microsoft.com/office/drawing/2017/model3d" xmlns:o="urn:schemas-microsoft-com:office:office" xmlns:oel="http://schemas.microsoft.com/office/2019/extlst" xmlns:r="http://schemas.openxmlformats.org/officeDocument/2006/relationships" xmlns:m="http://schemas.openxmlformats.org/officeDocument/2006/math" xmlns:v="urn:schemas-microsoft-com:vml" xmlns:wp14="http://schemas.microsoft.com/office/word/2010/wordprocessingDrawing" xmlns:wp="http://schemas.openxmlformats.org/drawingml/2006/wordprocessingDrawing" xmlns:w10="urn:schemas-microsoft-com:office:word" xmlns:w="http://schemas.openxmlformats.org/wordprocessingml/2006/main" xmlns:w14="http://schemas.microsoft.com/office/word/2010/wordml" xmlns:w15="http://schemas.microsoft.com/office/word/2012/wordml" xmlns:w16cex="http://schemas.microsoft.com/office/word/2018/wordml/cex" xmlns:w16cid="http://schemas.microsoft.com/office/word/2016/wordml/cid" xmlns:w16="http://schemas.microsoft.com/office/word/2018/wordml" xmlns:w16du="http://schemas.microsoft.com/office/word/2023/wordml/word16du" xmlns:w16sdtdh="http://schemas.microsoft.com/office/word/2020/wordml/sdtdatahash" xmlns:w16se="http://schemas.microsoft.com/office/word/2015/wordml/symex" xmlns:wpg="http://schemas.microsoft.com/office/word/2010/wordprocessingGroup" xmlns:wpi="http://schemas.microsoft.com/office/word/2010/wordprocessingInk" xmlns:wne="http://schemas.microsoft.com/office/word/2006/wordml" xmlns:wps="http://schemas.microsoft.com/office/word/2010/wordprocessingShape" mc:Ignorable="w14 w15 w16se w16cid w16 w16cex w16sdtdh wp14">
   <w:p>
     <w:pPr>
       <w:pStyle w:val="Header"/>
@@ -6824,6 +6851,27 @@
       <w:rPr>
         <w:b/>
         <w:bCs/>
+        <w:sz w:val="28"/>
+        <w:szCs w:val="28"/>
+      </w:rPr>
+    </w:pPr>
+    <w:r>
+      <w:rPr>
+        <w:b/>
+        <w:bCs/>
+        <w:sz w:val="28"/>
+        <w:szCs w:val="28"/>
+      </w:rPr>
+      <w:t>Andrew Struthers</w:t>
+    </w:r>
+  </w:p>
+  <w:p>
+    <w:pPr>
+      <w:pStyle w:val="Header"/>
+      <w:jc w:val="center"/>
+      <w:rPr>
+        <w:b/>
+        <w:bCs/>
       </w:rPr>
     </w:pPr>
   </w:p>
@@ -6831,7 +6879,7 @@
 </file>
 
 <file path=word/numbering.xml><?xml version="1.0" encoding="utf-8"?>
-<w:numbering xmlns:wpc="http://schemas.microsoft.com/office/word/2010/wordprocessingCanvas" xmlns:cx="http://schemas.microsoft.com/office/drawing/2014/chartex" xmlns:cx1="http://schemas.microsoft.com/office/drawing/2015/9/8/chartex" xmlns:cx2="http://schemas.microsoft.com/office/drawing/2015/10/21/chartex" xmlns:cx3="http://schemas.microsoft.com/office/drawing/2016/5/9/chartex" xmlns:cx4="http://schemas.microsoft.com/office/drawing/2016/5/10/chartex" xmlns:cx5="http://schemas.microsoft.com/office/drawing/2016/5/11/chartex" xmlns:cx6="http://schemas.microsoft.com/office/drawing/2016/5/12/chartex" xmlns:cx7="http://schemas.microsoft.com/office/drawing/2016/5/13/chartex" xmlns:cx8="http://schemas.microsoft.com/office/drawing/2016/5/14/chartex" xmlns:mc="http://schemas.openxmlformats.org/markup-compatibility/2006" xmlns:aink="http://schemas.microsoft.com/office/drawing/2016/ink" xmlns:am3d="http://schemas.microsoft.com/office/drawing/2017/model3d" xmlns:o="urn:schemas-microsoft-com:office:office" xmlns:oel="http://schemas.microsoft.com/office/2019/extlst" xmlns:r="http://schemas.openxmlformats.org/officeDocument/2006/relationships" xmlns:m="http://schemas.openxmlformats.org/officeDocument/2006/math" xmlns:v="urn:schemas-microsoft-com:vml" xmlns:wp14="http://schemas.microsoft.com/office/word/2010/wordprocessingDrawing" xmlns:wp="http://schemas.openxmlformats.org/drawingml/2006/wordprocessingDrawing" xmlns:w10="urn:schemas-microsoft-com:office:word" xmlns:w="http://schemas.openxmlformats.org/wordprocessingml/2006/main" xmlns:w14="http://schemas.microsoft.com/office/word/2010/wordml" xmlns:w15="http://schemas.microsoft.com/office/word/2012/wordml" xmlns:w16cex="http://schemas.microsoft.com/office/word/2018/wordml/cex" xmlns:w16cid="http://schemas.microsoft.com/office/word/2016/wordml/cid" xmlns:w16="http://schemas.microsoft.com/office/word/2018/wordml" xmlns:w16sdtdh="http://schemas.microsoft.com/office/word/2020/wordml/sdtdatahash" xmlns:w16se="http://schemas.microsoft.com/office/word/2015/wordml/symex" xmlns:wpg="http://schemas.microsoft.com/office/word/2010/wordprocessingGroup" xmlns:wpi="http://schemas.microsoft.com/office/word/2010/wordprocessingInk" xmlns:wne="http://schemas.microsoft.com/office/word/2006/wordml" xmlns:wps="http://schemas.microsoft.com/office/word/2010/wordprocessingShape" mc:Ignorable="w14 w15 w16se w16cid w16 w16cex w16sdtdh wp14">
+<w:numbering xmlns:wpc="http://schemas.microsoft.com/office/word/2010/wordprocessingCanvas" xmlns:cx="http://schemas.microsoft.com/office/drawing/2014/chartex" xmlns:cx1="http://schemas.microsoft.com/office/drawing/2015/9/8/chartex" xmlns:cx2="http://schemas.microsoft.com/office/drawing/2015/10/21/chartex" xmlns:cx3="http://schemas.microsoft.com/office/drawing/2016/5/9/chartex" xmlns:cx4="http://schemas.microsoft.com/office/drawing/2016/5/10/chartex" xmlns:cx5="http://schemas.microsoft.com/office/drawing/2016/5/11/chartex" xmlns:cx6="http://schemas.microsoft.com/office/drawing/2016/5/12/chartex" xmlns:cx7="http://schemas.microsoft.com/office/drawing/2016/5/13/chartex" xmlns:cx8="http://schemas.microsoft.com/office/drawing/2016/5/14/chartex" xmlns:mc="http://schemas.openxmlformats.org/markup-compatibility/2006" xmlns:aink="http://schemas.microsoft.com/office/drawing/2016/ink" xmlns:am3d="http://schemas.microsoft.com/office/drawing/2017/model3d" xmlns:o="urn:schemas-microsoft-com:office:office" xmlns:oel="http://schemas.microsoft.com/office/2019/extlst" xmlns:r="http://schemas.openxmlformats.org/officeDocument/2006/relationships" xmlns:m="http://schemas.openxmlformats.org/officeDocument/2006/math" xmlns:v="urn:schemas-microsoft-com:vml" xmlns:wp14="http://schemas.microsoft.com/office/word/2010/wordprocessingDrawing" xmlns:wp="http://schemas.openxmlformats.org/drawingml/2006/wordprocessingDrawing" xmlns:w10="urn:schemas-microsoft-com:office:word" xmlns:w="http://schemas.openxmlformats.org/wordprocessingml/2006/main" xmlns:w14="http://schemas.microsoft.com/office/word/2010/wordml" xmlns:w15="http://schemas.microsoft.com/office/word/2012/wordml" xmlns:w16cex="http://schemas.microsoft.com/office/word/2018/wordml/cex" xmlns:w16cid="http://schemas.microsoft.com/office/word/2016/wordml/cid" xmlns:w16="http://schemas.microsoft.com/office/word/2018/wordml" xmlns:w16du="http://schemas.microsoft.com/office/word/2023/wordml/word16du" xmlns:w16sdtdh="http://schemas.microsoft.com/office/word/2020/wordml/sdtdatahash" xmlns:w16se="http://schemas.microsoft.com/office/word/2015/wordml/symex" xmlns:wpg="http://schemas.microsoft.com/office/word/2010/wordprocessingGroup" xmlns:wpi="http://schemas.microsoft.com/office/word/2010/wordprocessingInk" xmlns:wne="http://schemas.microsoft.com/office/word/2006/wordml" xmlns:wps="http://schemas.microsoft.com/office/word/2010/wordprocessingShape" mc:Ignorable="w14 w15 w16se w16cid w16 w16cex w16sdtdh wp14">
   <w:abstractNum w:abstractNumId="0" w15:restartNumberingAfterBreak="0">
     <w:nsid w:val="01350FE4"/>
     <w:multiLevelType w:val="hybridMultilevel"/>
@@ -8473,7 +8521,7 @@
   <inkml:trace contextRef="#ctx0" brushRef="#br0" timeOffset="781.57">285 231 24575,'0'0'-8191</inkml:trace>
   <inkml:trace contextRef="#ctx0" brushRef="#br0" timeOffset="3202.54">448 68 24575,'-1'0'0,"0"1"0,0-1 0,0 1 0,0-1 0,0 1 0,0 0 0,1-1 0,-1 1 0,0 0 0,0 0 0,0-1 0,1 1 0,-1 0 0,0 0 0,1 0 0,-1 0 0,1 0 0,-1 0 0,1 0 0,-1 1 0,-7 23 0,7-20 0,0 1 0,0-1 0,1 1 0,0 0 0,0-1 0,0 1 0,1-1 0,1 7 0,-2-9 0,1-1 0,0 1 0,0 0 0,0-1 0,0 1 0,1-1 0,-1 0 0,1 1 0,0-1 0,-1 0 0,1 0 0,0 0 0,0 0 0,0 0 0,0 0 0,1-1 0,4 4 0,-6-5 0,-1 0 0,1 1 0,0-1 0,0 0 0,-1 0 0,1 1 0,0-1 0,0 0 0,0 0 0,-1 0 0,1 0 0,0 0 0,0 0 0,0 0 0,0 0 0,-1-1 0,1 1 0,0 0 0,0 0 0,-1-1 0,1 1 0,0 0 0,0-1 0,-1 1 0,1-1 0,0 1 0,-1-1 0,1 1 0,-1-1 0,1 1 0,-1-1 0,2-1 0,14-28 0,-7 13 0,-8 15 0,2-2 0,-1 0 0,1 1 0,-1-1 0,0 0 0,0-1 0,2-5 0,-4 9 0,0 0 0,0 0 0,0 0 0,0 0 0,0 0 0,0 1 0,0-1 0,0 0 0,0 0 0,-1 0 0,1 0 0,0 0 0,-1 1 0,1-1 0,0 0 0,-1 0 0,1 1 0,-1-1 0,1 0 0,-1 0 0,0 1 0,1-1 0,-1 1 0,0-1 0,1 1 0,-1-1 0,0 1 0,0-1 0,1 1 0,-1-1 0,0 1 0,0 0 0,0 0 0,0-1 0,1 1 0,-1 0 0,0 0 0,0 0 0,0 0 0,-1 0 0,-24-2-1365,14 2-5461</inkml:trace>
   <inkml:trace contextRef="#ctx0" brushRef="#br1" timeOffset="158800.99">0 476 24575,'8'0'0,"0"-1"0,0 0 0,0 0 0,-1-1 0,1 0 0,0-1 0,-1 1 0,1-2 0,-1 1 0,12-8 0,12-5 0,-30 15 0,0 1 0,0-1 0,-1 1 0,1-1 0,0 1 0,0 0 0,0-1 0,0 1 0,0 0 0,0 0 0,0-1 0,0 1 0,0 0 0,0 0 0,0 0 0,0 0 0,0 1 0,0-1 0,0 0 0,0 0 0,0 1 0,0-1 0,0 0 0,0 1 0,0-1 0,0 1 0,0-1 0,0 1 0,-1 0 0,1-1 0,0 1 0,0 0 0,-1-1 0,1 1 0,0 0 0,-1 0 0,1 0 0,-1 0 0,1-1 0,-1 1 0,1 0 0,-1 0 0,0 0 0,0 0 0,1 0 0,-1 0 0,0 0 0,0 0 0,0 2 0,1 9 0,0-1 0,-1 1 0,-2 19 0,1-14 0,1 0 0,1-12 0,-1 1 0,0-1 0,-1 1 0,1-1 0,-2 7 0,1-10 0,1-1 0,-1 0 0,0 1 0,1-1 0,-1 0 0,0 1 0,0-1 0,0 0 0,0 0 0,0 1 0,0-1 0,0 0 0,0 0 0,0 0 0,0-1 0,-1 1 0,1 0 0,0 0 0,-1-1 0,1 1 0,0 0 0,-1-1 0,-1 1 0,-6 1 0,5-1 0,0-1 0,0 1 0,0 1 0,0-1 0,0 0 0,0 1 0,0 0 0,1 0 0,-6 4 0,9-6 0,0 0 0,0 0 0,0 1 0,0-1 0,1 0 0,-1 0 0,0 1 0,0-1 0,0 0 0,0 0 0,0 1 0,1-1 0,-1 0 0,0 0 0,0 0 0,0 1 0,1-1 0,-1 0 0,0 0 0,0 0 0,0 0 0,1 0 0,-1 1 0,0-1 0,0 0 0,1 0 0,-1 0 0,0 0 0,1 0 0,-1 0 0,0 0 0,0 0 0,1 0 0,-1 0 0,0 0 0,0 0 0,1 0 0,-1 0 0,0 0 0,1-1 0,14 3 0,-8-2-93,6 0-162,1 0 1,-1 0 0,1-1-1,17-4 1,-21 2-6572</inkml:trace>
-  <inkml:trace contextRef="#ctx0" brushRef="#br1" timeOffset="159775.95">367 599 24575,'-3'0'0,"-2"0"0</inkml:trace>
+  <inkml:trace contextRef="#ctx0" brushRef="#br1" timeOffset="159775.94">367 599 24575,'-3'0'0,"-2"0"0</inkml:trace>
   <inkml:trace contextRef="#ctx0" brushRef="#br1" timeOffset="162084.79">460 368 24575,'0'243'-1365,"0"-230"-5461</inkml:trace>
 </inkml:ink>
 </file>
@@ -8907,8 +8955,8 @@
   </inkml:definitions>
   <inkml:trace contextRef="#ctx0" brushRef="#br0">0 52 24575,'68'-1'0,"73"3"0,-140-2 0,-1 0 0,1 0 0,0 0 0,0 0 0,0 1 0,0-1 0,0 0 0,0 0 0,0 1 0,0-1 0,0 1 0,-1-1 0,1 1 0,0-1 0,0 1 0,-1-1 0,1 1 0,0 0 0,-1 0 0,1-1 0,0 1 0,-1 0 0,1 0 0,-1-1 0,0 1 0,1 1 0,0 1 0,-1-1 0,1 0 0,-1 0 0,0 0 0,0 1 0,0-1 0,0 0 0,-1 0 0,1 0 0,0 1 0,-2 1 0,1 1 0,-1 0 0,1-1 0,-1 1 0,-1-1 0,1 0 0,0 1 0,-1-1 0,0 0 0,0 0 0,-5 4 0,-22 9 0,24-14 0,-1 1 0,1-1 0,1 1 0,-10 7 0,-3 3 0,-13 11 0,30-24 0,0 0 0,-1 1 0,1-1 0,0 0 0,0 1 0,0-1 0,0 1 0,0 0 0,0-1 0,1 1 0,-1 0 0,0-1 0,1 1 0,-1 0 0,1 0 0,0 2 0,0-4 0,0 1 0,0-1 0,0 1 0,0 0 0,0-1 0,1 1 0,-1-1 0,0 1 0,1 0 0,-1-1 0,0 1 0,1-1 0,-1 1 0,1-1 0,-1 1 0,0-1 0,1 1 0,-1-1 0,1 0 0,-1 1 0,1-1 0,0 0 0,-1 1 0,1-1 0,-1 0 0,1 0 0,0 0 0,-1 1 0,1-1 0,0 0 0,-1 0 0,1 0 0,-1 0 0,1 0 0,0 0 0,-1 0 0,2-1 0,29-4 0,-22 4 0,16-2-115,48 2 0,-49 1-1020,-13 0-5692</inkml:trace>
   <inkml:trace contextRef="#ctx0" brushRef="#br0" timeOffset="2366.32">394 1 24575,'-1'20'0,"-1"0"0,-5 25 0,3-26 0,1 1 0,-1 29 0,-1 8 0,3-44 0,0 1 0,2-1 0,0 18 0,0-30 0,0 0 0,1 1 0,-1-1 0,1 0 0,-1 0 0,1 0 0,0 1 0,0-1 0,-1 0 0,1 0 0,0 0 0,0 0 0,0 0 0,0-1 0,0 1 0,0 0 0,0 0 0,0-1 0,1 1 0,-1 0 0,0-1 0,0 0 0,1 1 0,-1-1 0,0 1 0,0-1 0,1 0 0,-1 0 0,0 0 0,1 0 0,1 0 0,8 0 0,0 0 0,19-2 0,-20 1 0,-9 0 0,1 1 0,-1 0 0,1-1 0,-1 1 0,1-1 0,-1 1 0,1-1 0,-1 0 0,1 0 0,-1 0 0,0 0 0,1 0 0,-1 0 0,0 0 0,0 0 0,0 0 0,0 0 0,0-1 0,0 1 0,0 0 0,0-1 0,-1 1 0,1-1 0,0 1 0,-1-1 0,1 1 0,-1-1 0,0 0 0,1 1 0,-1-1 0,0-1 0,1-9 0,-1 0 0,0 0 0,-2-17 0,0 4 0,2 9 0,1 12 0,-1-1 0,0 0 0,0 0 0,-1 1 0,-1-10 0,2 13 0,-1-1 0,1 1 0,-1 0 0,0 0 0,1 0 0,-1 0 0,1 0 0,-1 0 0,0 0 0,0 1 0,0-1 0,0 0 0,0 0 0,0 1 0,1-1 0,-2 0 0,1 1 0,0-1 0,0 1 0,0-1 0,0 1 0,0 0 0,0-1 0,0 1 0,-1 0 0,1 0 0,0 0 0,-2 0 0,-3-1-103,-31 2 339,35-1-307,1 0-1,-1 0 1,0 0 0,1 0-1,0 1 1,-1-1 0,1 0-1,-1 1 1,1 0 0,-1-1-1,1 1 1,0 0 0,0 0-1,-1-1 1,1 1 0,0 0-1,0 0 1,0 1 0,0-1-1,-1 1 1</inkml:trace>
-  <inkml:trace contextRef="#ctx0" brushRef="#br0" timeOffset="1.2893E6">187 385 24575,'1'0'0,"-1"-1"0,0 1 0,0-1 0,0 1 0,0-1 0,1 1 0,-1-1 0,0 1 0,0 0 0,1-1 0,-1 1 0,0 0 0,1-1 0,-1 1 0,0 0 0,1-1 0,-1 1 0,0 0 0,1 0 0,-1-1 0,1 1 0,-1 0 0,1 0 0,-1 0 0,1-1 0,-1 1 0,0 0 0,1 0 0,-1 0 0,1 0 0,-1 0 0,1 0 0,-1 0 0,1 0 0,-1 0 0,1 0 0,-1 1 0,1-1 0,-1 0 0,1 0 0,-1 0 0,0 0 0,1 1 0,20 8 0,-18-7 0,-1 1 0,0 0 0,-1 0 0,1-1 0,-1 1 0,1 0 0,-1 1 0,0-1 0,0 0 0,0 0 0,0 0 0,-1 1 0,1-1 0,-1 0 0,0 5 0,1-3 0,-1 1 0,1-1 0,0 1 0,4 8 0,-3-10 0,0 0 0,1 0 0,0 0 0,0-1 0,0 1 0,0-1 0,5 4 0,-4-4 0,-1 0 0,0 0 0,0 0 0,0 0 0,-1 1 0,1-1 0,-1 1 0,1-1 0,2 8 0,-1-1 0,1 0 0,0-1 0,1 0 0,0 0 0,1 0 0,13 13 0,11 17 0,-25-32 0,1 1 0,0-1 0,11 9 0,12 13 0,9 19-1365,-32-40-5462</inkml:trace>
-  <inkml:trace contextRef="#ctx0" brushRef="#br0" timeOffset="1.29082E6">187 747 24575,'5'0'0,"1"0"0,-1 0 0,0-1 0,0 0 0,0 0 0,0 0 0,-1-1 0,1 1 0,0-1 0,0 0 0,-1-1 0,0 1 0,1-1 0,-1 0 0,0 0 0,0 0 0,0 0 0,-1-1 0,1 0 0,-1 1 0,0-1 0,0-1 0,4-6 0,26-56 0,-22 28 0,1-3 0,15-37 0,-11 54-1365</inkml:trace>
+  <inkml:trace contextRef="#ctx0" brushRef="#br0" timeOffset="809.81">187 385 24575,'1'0'0,"-1"-1"0,0 1 0,0-1 0,0 1 0,0-1 0,1 1 0,-1-1 0,0 1 0,0 0 0,1-1 0,-1 1 0,0 0 0,1-1 0,-1 1 0,0 0 0,1-1 0,-1 1 0,0 0 0,1 0 0,-1-1 0,1 1 0,-1 0 0,1 0 0,-1 0 0,1-1 0,-1 1 0,0 0 0,1 0 0,-1 0 0,1 0 0,-1 0 0,1 0 0,-1 0 0,1 0 0,-1 0 0,1 0 0,-1 1 0,1-1 0,-1 0 0,1 0 0,-1 0 0,0 0 0,1 1 0,20 8 0,-18-7 0,-1 1 0,0 0 0,-1 0 0,1-1 0,-1 1 0,1 0 0,-1 1 0,0-1 0,0 0 0,0 0 0,0 0 0,-1 1 0,1-1 0,-1 0 0,0 5 0,1-3 0,-1 1 0,1-1 0,0 1 0,4 8 0,-3-10 0,0 0 0,1 0 0,0 0 0,0-1 0,0 1 0,0-1 0,5 4 0,-4-4 0,-1 0 0,0 0 0,0 0 0,0 0 0,-1 1 0,1-1 0,-1 1 0,1-1 0,2 8 0,-1-1 0,1 0 0,0-1 0,1 0 0,0 0 0,1 0 0,13 13 0,11 17 0,-25-32 0,1 1 0,0-1 0,11 9 0,12 13 0,9 19-1365,-32-40-5462</inkml:trace>
+  <inkml:trace contextRef="#ctx0" brushRef="#br0" timeOffset="2329.8">187 747 24575,'5'0'0,"1"0"0,-1 0 0,0-1 0,0 0 0,0 0 0,0 0 0,-1-1 0,1 1 0,0-1 0,0 0 0,-1-1 0,0 1 0,1-1 0,-1 0 0,0 0 0,0 0 0,0 0 0,-1-1 0,1 0 0,-1 1 0,0-1 0,0-1 0,4-6 0,26-56 0,-22 28 0,1-3 0,15-37 0,-11 54-1365</inkml:trace>
 </inkml:ink>
 </file>
 
@@ -8937,7 +8985,7 @@
     </inkml:brush>
   </inkml:definitions>
   <inkml:trace contextRef="#ctx0" brushRef="#br0">32 1 24575,'1'9'0,"0"1"0,0-1 0,1 0 0,0 0 0,1 0 0,0 0 0,7 16 0,1-5 0,0 0 0,15 19 0,-13-23 0,22 23 0,-24-28 0,0 0 0,-1 0 0,-1 1 0,13 20 0,-3-3 53,-15-25-256,-1 1 1,0-1-1,0 1 1,0 0-1,0 0 1,3 9-1,-4-4-6624</inkml:trace>
-  <inkml:trace contextRef="#ctx0" brushRef="#br0" timeOffset="1549.18">1 354 24575,'3'-2'0,"-1"1"0,1-1 0,0 1 0,-1-1 0,0 0 0,1 0 0,-1 0 0,3-3 0,1 0 0,-2 1 0,0-1 0,0 1 0,0-1 0,0 0 0,-1 0 0,0-1 0,0 1 0,3-8 0,-4 7 0,1 0 0,0 1 0,0-1 0,1 0 0,0 1 0,0 0 0,7-8 0,67-58 0,-69 61 0,0 1 0,-1-1 0,12-19 0,9-12 0,-16 30-1365</inkml:trace>
+  <inkml:trace contextRef="#ctx0" brushRef="#br0" timeOffset="1549.17">1 354 24575,'3'-2'0,"-1"1"0,1-1 0,0 1 0,-1-1 0,0 0 0,1 0 0,-1 0 0,3-3 0,1 0 0,-2 1 0,0-1 0,0 1 0,0-1 0,0 0 0,-1 0 0,0-1 0,0 1 0,3-8 0,-4 7 0,1 0 0,0 1 0,0-1 0,1 0 0,0 1 0,0 0 0,7-8 0,67-58 0,-69 61 0,0 1 0,-1-1 0,12-19 0,9-12 0,-16 30-1365</inkml:trace>
 </inkml:ink>
 </file>
 
@@ -9055,9 +9103,9 @@
   <inkml:trace contextRef="#ctx0" brushRef="#br0">150 3 24575,'33'-1'0,"-22"0"0,0 0 0,0 1 0,0 1 0,0 0 0,15 3 0,-24-4 0,-1 1 0,1 0 0,-1-1 0,1 1 0,-1 0 0,0 0 0,1 0 0,-1 0 0,0 0 0,0 0 0,1 0 0,-1 0 0,0 0 0,0 1 0,0-1 0,0 0 0,-1 1 0,1-1 0,0 1 0,-1-1 0,1 1 0,-1-1 0,1 1 0,-1-1 0,0 1 0,1 0 0,-1-1 0,0 1 0,0-1 0,0 1 0,0 0 0,-1-1 0,1 1 0,0-1 0,-1 1 0,0 2 0,-1 2 0,0 0 0,0-1 0,0 1 0,-1-1 0,0 1 0,0-1 0,0 0 0,-7 7 0,10-11 0,-1 0 0,0 0 0,0 0 0,1 0 0,-1 0 0,0 0 0,1 1 0,0-1 0,-1 0 0,1 0 0,-1 1 0,1-1 0,0 0 0,0 0 0,0 1 0,0-1 0,0 0 0,0 1 0,0-1 0,0 0 0,1 0 0,-1 1 0,0-1 0,1 2 0,20 33 0,-4-6 0,-17-29 0,1 0 0,-1 0 0,1 0 0,-1 0 0,0-1 0,1 1 0,-1 0 0,0 0 0,0 0 0,0 0 0,0 0 0,0 0 0,0 0 0,0 0 0,0 0 0,0 0 0,0 0 0,0 0 0,0 0 0,-1 0 0,1 0 0,0-1 0,-1 1 0,1 0 0,-1 0 0,0 1 0,-1-1 0,1-1 0,-1 0 0,0 0 0,1 1 0,-1-1 0,1 0 0,-1 0 0,0 0 0,1-1 0,-1 1 0,1 0 0,-1-1 0,0 1 0,1-1 0,-1 1 0,-1-2 0,-38-8-1365,28 8-5461</inkml:trace>
   <inkml:trace contextRef="#ctx0" brushRef="#br0" timeOffset="607.71">448 208 24575,'0'0'-8191</inkml:trace>
   <inkml:trace contextRef="#ctx0" brushRef="#br0" timeOffset="3190.39">571 58 24575,'-1'48'0,"2"53"0,-1-100 0,0-1 0,0 1 0,0 0 0,0 0 0,0 0 0,0-1 0,1 1 0,-1 0 0,0 0 0,0-1 0,1 1 0,-1 0 0,0 0 0,1-1 0,-1 1 0,0 0 0,1-1 0,-1 1 0,1 0 0,0-1 0,-1 1 0,1-1 0,-1 1 0,1-1 0,0 1 0,-1-1 0,1 0 0,0 1 0,0-1 0,-1 0 0,1 1 0,0-1 0,0 0 0,-1 0 0,1 0 0,0 0 0,0 0 0,0 0 0,4 0 0,0-1 0,0 0 0,-1-1 0,1 1 0,7-4 0,15-4 0,-8 8 0,-15 1 0,-1 0 0,1-1 0,0 1 0,-1-1 0,1 1 0,6-3 0,-9 2 0,0 0 0,0 0 0,1 1 0,-1-1 0,0 0 0,0 0 0,0 0 0,0 0 0,0 0 0,-1 0 0,1-1 0,0 1 0,0 0 0,-1 0 0,1-1 0,-1 1 0,1 0 0,-1-1 0,1 1 0,-1 0 0,0-1 0,0-1 0,2-3 0,-1-1 0,-1 1 0,1 0 0,-1-1 0,0 1 0,0-1 0,-1 1 0,0-1 0,0 1 0,0 0 0,-1 0 0,0-1 0,-1 1 0,-4-9 0,-6-9 0,13 23 0,-1-1 0,1 0 0,-1 1 0,0-1 0,0 0 0,1 1 0,-1-1 0,0 1 0,0 0 0,-1-1 0,1 1 0,0 0 0,0-1 0,-1 1 0,1 0 0,-1 0 0,1 0 0,-1 0 0,1 1 0,-1-1 0,0 0 0,1 0 0,-1 1 0,0-1 0,1 1 0,-1 0 0,0 0 0,0-1 0,-2 1 0,3 0-22,-5 0 51,0-1 0,0 1 0,0 0 0,-11 2 0,15-1-86,1-1-1,0 0 1,-1 1 0,1-1 0,0 1-1,-1 0 1,1-1 0,0 1 0,0 0 0,-1 0-1,1 0 1,0-1 0,0 1 0,0 1-1,0-1 1,0 0 0,0 0 0,1 0 0,-1 0-1,0 1 1,0-1 0,1 0 0,-1 1-1,1-1 1,-1 3 0,-1 6-6769</inkml:trace>
-  <inkml:trace contextRef="#ctx0" brushRef="#br0" timeOffset="359326.91">149 342 24575,'-11'2'0,"0"-1"0,0 2 0,0 0 0,0 0 0,0 1 0,1 0 0,0 1 0,0 0 0,0 0 0,0 1 0,1 1 0,-14 11 0,23-18 0,0 0 0,0 0 0,0 1 0,0-1 0,0 0 0,0 0 0,0 1 0,0-1 0,0 0 0,0 0 0,-1 1 0,2-1 0,-1 0 0,0 1 0,0-1 0,0 0 0,0 0 0,0 1 0,0-1 0,0 0 0,0 0 0,0 1 0,0-1 0,0 0 0,1 0 0,-1 1 0,0-1 0,0 0 0,0 0 0,0 0 0,1 1 0,-1-1 0,0 0 0,0 0 0,1 0 0,-1 0 0,0 1 0,12 7 0,-10-7 0,9 8 0,-1 0 0,0 1 0,0 1 0,-1-1 0,-1 1 0,15 23 0,0 1 0,-22-33 0,1-1 0,0 1 0,0 0 0,0-1 0,0 1 0,0-1 0,0 0 0,0 0 0,0 0 0,0 0 0,1 0 0,-1 0 0,0 0 0,1-1 0,-1 1 0,0-1 0,1 0 0,-1 0 0,1 1 0,-1-2 0,1 1 0,-1 0 0,4-1 0,-4 0 0,1 1 0,-1 0 0,1 0 0,-1 0 0,1 0 0,-1 0 0,1 0 0,-1 1 0,1-1 0,-1 1 0,1 0 0,-1 0 0,1 0 0,-1 0 0,0 0 0,3 2 0,-4-3 0,-1 1 0,0 0 0,1-1 0,-1 1 0,0 0 0,1-1 0,-1 1 0,0 0 0,0-1 0,0 1 0,1 0 0,-1 0 0,0-1 0,0 1 0,0 0 0,0 0 0,0-1 0,-1 1 0,1 0 0,0-1 0,0 1 0,0 0 0,-1 0 0,1-1 0,0 1 0,-1-1 0,1 1 0,0 0 0,-1-1 0,1 1 0,-1-1 0,1 1 0,-1-1 0,1 1 0,-1-1 0,0 1 0,1-1 0,-2 1 0,0 2 0,-1-1 0,0 0 0,0 0 0,0 0 0,0 0 0,-5 2 0,-28 3-6,32-7-70,1 0 1,-1 0-1,1 1 1,0-1-1,-1 1 1,1 0-1,-1 0 1,1 0-1,0 0 1,0 1-1,0 0 1,-1-1-1,2 1 1,-1 0-1,0 0 1,0 1-1,-3 3 1,-1 3-6751</inkml:trace>
-  <inkml:trace contextRef="#ctx0" brushRef="#br0" timeOffset="360162.88">354 601 24575,'0'0'-8191</inkml:trace>
-  <inkml:trace contextRef="#ctx0" brushRef="#br0" timeOffset="361880.1">515 289 24575,'2'99'0,"-4"104"0,-6-162-1365,5-31-5461</inkml:trace>
+  <inkml:trace contextRef="#ctx0" brushRef="#br0" timeOffset="-70169.82">149 342 24575,'-11'2'0,"0"-1"0,0 2 0,0 0 0,0 0 0,0 1 0,1 0 0,0 1 0,0 0 0,0 0 0,0 1 0,1 1 0,-14 11 0,23-18 0,0 0 0,0 0 0,0 1 0,0-1 0,0 0 0,0 0 0,0 1 0,0-1 0,0 0 0,0 0 0,-1 1 0,2-1 0,-1 0 0,0 1 0,0-1 0,0 0 0,0 0 0,0 1 0,0-1 0,0 0 0,0 0 0,0 1 0,0-1 0,0 0 0,1 0 0,-1 1 0,0-1 0,0 0 0,0 0 0,0 0 0,1 1 0,-1-1 0,0 0 0,0 0 0,1 0 0,-1 0 0,0 1 0,12 7 0,-10-7 0,9 8 0,-1 0 0,0 1 0,0 1 0,-1-1 0,-1 1 0,15 23 0,0 1 0,-22-33 0,1-1 0,0 1 0,0 0 0,0-1 0,0 1 0,0-1 0,0 0 0,0 0 0,0 0 0,0 0 0,1 0 0,-1 0 0,0 0 0,1-1 0,-1 1 0,0-1 0,1 0 0,-1 0 0,1 1 0,-1-2 0,1 1 0,-1 0 0,4-1 0,-4 0 0,1 1 0,-1 0 0,1 0 0,-1 0 0,1 0 0,-1 0 0,1 0 0,-1 1 0,1-1 0,-1 1 0,1 0 0,-1 0 0,1 0 0,-1 0 0,0 0 0,3 2 0,-4-3 0,-1 1 0,0 0 0,1-1 0,-1 1 0,0 0 0,1-1 0,-1 1 0,0 0 0,0-1 0,0 1 0,1 0 0,-1 0 0,0-1 0,0 1 0,0 0 0,0 0 0,0-1 0,-1 1 0,1 0 0,0-1 0,0 1 0,0 0 0,-1 0 0,1-1 0,0 1 0,-1-1 0,1 1 0,0 0 0,-1-1 0,1 1 0,-1-1 0,1 1 0,-1-1 0,1 1 0,-1-1 0,0 1 0,1-1 0,-2 1 0,0 2 0,-1-1 0,0 0 0,0 0 0,0 0 0,0 0 0,-5 2 0,-28 3-6,32-7-70,1 0 1,-1 0-1,1 1 1,0-1-1,-1 1 1,1 0-1,-1 0 1,1 0-1,0 0 1,0 1-1,0 0 1,-1-1-1,2 1 1,-1 0-1,0 0 1,0 1-1,-3 3 1,-1 3-6751</inkml:trace>
+  <inkml:trace contextRef="#ctx0" brushRef="#br0" timeOffset="-69333.85">354 601 24575,'0'0'-8191</inkml:trace>
+  <inkml:trace contextRef="#ctx0" brushRef="#br0" timeOffset="-67616.63">515 289 24575,'2'99'0,"-4"104"0,-6-162-1365,5-31-5461</inkml:trace>
 </inkml:ink>
 </file>
 
@@ -9488,8 +9536,8 @@
   <inkml:trace contextRef="#ctx0" brushRef="#br0">281 0 24575,'6'76'0,"-3"-47"0,-1 75 34,-3-59-1433,1-34-5428</inkml:trace>
   <inkml:trace contextRef="#ctx0" brushRef="#br0" timeOffset="1629.87">468 73 24575,'-1'0'0,"0"0"0,0 0 0,0 1 0,0-1 0,0 0 0,0 1 0,0-1 0,0 1 0,0-1 0,1 1 0,-1 0 0,0-1 0,0 1 0,0 0 0,1-1 0,-1 1 0,0 0 0,0 0 0,1 0 0,-1 0 0,1 0 0,-1 0 0,1 0 0,-1 0 0,1 0 0,0 0 0,0 0 0,-1 0 0,1 0 0,0 0 0,0 0 0,0 1 0,-1 43 0,2-35 0,-1-1 0,-1-5 0,1 0 0,1-1 0,-1 1 0,0 0 0,1-1 0,1 8 0,-1-10 0,0 0 0,-1 0 0,1 0 0,0 0 0,-1 0 0,1-1 0,0 1 0,0 0 0,0 0 0,0 0 0,0-1 0,0 1 0,0 0 0,0-1 0,0 1 0,0-1 0,0 1 0,0-1 0,0 0 0,0 1 0,1-1 0,-1 0 0,0 0 0,0 0 0,3 0 0,100 8-1365,-95-8-5462</inkml:trace>
   <inkml:trace contextRef="#ctx0" brushRef="#br0" timeOffset="2583.21">634 103 24575,'-1'0'0,"-1"0"0,1 0 0,-1 1 0,1-1 0,-1 0 0,1 1 0,-1-1 0,1 1 0,0 0 0,-1-1 0,1 1 0,0 0 0,-1 0 0,1 0 0,0 0 0,0 0 0,0 0 0,0 0 0,0 0 0,0 1 0,-1 1 0,-16 36 0,17-33 0,-2-1 0,1 1 0,0-1 0,-7 9 0,5-9 5,1 0 0,0 0 0,0 1 0,0-1-1,1 0 1,-1 1 0,1 0 0,0-1 0,1 1 0,-2 11-1,1 2-107,2 1-1,1 19 0,0-2-1003,-1-27-5720</inkml:trace>
-  <inkml:trace contextRef="#ctx0" brushRef="#br0" timeOffset="498485.28">43 415 24575,'3'0'0,"0"1"0,0-1 0,0 1 0,0-1 0,0 1 0,0 0 0,0 0 0,-1 0 0,1 1 0,0-1 0,-1 1 0,1-1 0,-1 1 0,1 0 0,-1 0 0,0 0 0,0 0 0,4 5 0,20 16 0,-15-14 0,0 1 0,-1 0 0,0 1 0,-1 0 0,0 0 0,10 17 0,1 0 0,9 15 0,-19-27 0,1 0 0,21 24 0,-30-39-37,-1 0 0,0 0 1,1 0-1,-1 1 0,0-1 0,0 0 0,0 1 0,0-1 0,0 1 0,0 0 0,0-1 0,-1 1 1,1-1-1,-1 1 0,1 0 0,-1 0 0,1-1 0,-1 1 0,0 0 0,0 0 0,0-1 0,0 1 1,0 0-1,0 0 0,-1 0 0,1-1 0,0 1 0,-1 0 0,0-1 0,1 1 0,-1 0 0,0-1 1,0 1-1,0-1 0,0 1 0,-1 1 0</inkml:trace>
-  <inkml:trace contextRef="#ctx0" brushRef="#br0" timeOffset="499902.97">1 727 24575,'0'-3'0,"1"0"0,-1 0 0,1 0 0,0 0 0,0 0 0,0 0 0,0 0 0,0 0 0,1 1 0,-1-1 0,1 1 0,0-1 0,0 1 0,0-1 0,0 1 0,3-2 0,7-7 0,27-17 0,-13 9 0,45-33 0,9-9 0,-72 55 0,0-1 0,0 0 0,-1 0 0,0 0 0,-1-1 0,0 0 0,0-1 0,-1 1 0,7-15 0,2 0 0,-12 18-124,0 1 0,0-1 0,0 0 0,-1-1 0,1 1 0,-1 0-1,-1 0 1,1-1 0,-1 1 0,0-6 0,0 2-6703</inkml:trace>
+  <inkml:trace contextRef="#ctx0" brushRef="#br0" timeOffset="68988.55">43 415 24575,'3'0'0,"0"1"0,0-1 0,0 1 0,0-1 0,0 1 0,0 0 0,0 0 0,-1 0 0,1 1 0,0-1 0,-1 1 0,1-1 0,-1 1 0,1 0 0,-1 0 0,0 0 0,0 0 0,4 5 0,20 16 0,-15-14 0,0 1 0,-1 0 0,0 1 0,-1 0 0,0 0 0,10 17 0,1 0 0,9 15 0,-19-27 0,1 0 0,21 24 0,-30-39-37,-1 0 0,0 0 1,1 0-1,-1 1 0,0-1 0,0 0 0,0 1 0,0-1 0,0 1 0,0 0 0,0-1 0,-1 1 1,1-1-1,-1 1 0,1 0 0,-1 0 0,1-1 0,-1 1 0,0 0 0,0 0 0,0-1 0,0 1 1,0 0-1,0 0 0,-1 0 0,1-1 0,0 1 0,-1 0 0,0-1 0,1 1 0,-1 0 0,0-1 1,0 1-1,0-1 0,0 1 0,-1 1 0</inkml:trace>
+  <inkml:trace contextRef="#ctx0" brushRef="#br0" timeOffset="70406.24">1 727 24575,'0'-3'0,"1"0"0,-1 0 0,1 0 0,0 0 0,0 0 0,0 0 0,0 0 0,0 0 0,1 1 0,-1-1 0,1 1 0,0-1 0,0 1 0,0-1 0,0 1 0,3-2 0,7-7 0,27-17 0,-13 9 0,45-33 0,9-9 0,-72 55 0,0-1 0,0 0 0,-1 0 0,0 0 0,-1-1 0,0 0 0,0-1 0,-1 1 0,7-15 0,2 0 0,-12 18-124,0 1 0,0-1 0,0 0 0,-1-1 0,1 1 0,-1 0-1,-1 0 1,1-1 0,-1 1 0,0-6 0,0 2-6703</inkml:trace>
 </inkml:ink>
 </file>
 
@@ -9519,8 +9567,8 @@
   </inkml:definitions>
   <inkml:trace contextRef="#ctx0" brushRef="#br0">0 156 24575,'0'-1'0,"1"0"0,-1-1 0,0 1 0,1 0 0,-1 0 0,1 0 0,0 0 0,-1-1 0,1 1 0,0 0 0,-1 0 0,1 0 0,0 0 0,0 0 0,0 1 0,0-1 0,0 0 0,0 0 0,0 1 0,0-1 0,0 0 0,2 0 0,29-11 0,-30 11 0,65-15 0,-61 15 0,1 0 0,-1 0 0,0 1 0,1 0 0,-1 0 0,1 1 0,-1 0 0,10 2 0,-14-2 0,-1-1 0,1 1 0,-1 0 0,0-1 0,1 1 0,-1 0 0,0 0 0,0 0 0,0 0 0,0 0 0,1 0 0,-1 0 0,-1 0 0,1 0 0,0 1 0,0-1 0,0 0 0,-1 0 0,1 1 0,0-1 0,-1 1 0,0-1 0,1 0 0,-1 1 0,0-1 0,1 1 0,-1-1 0,0 1 0,0-1 0,0 1 0,0-1 0,-1 1 0,1-1 0,0 1 0,-1-1 0,1 1 0,-1-1 0,1 0 0,-2 2 0,-2 8 0,-1-1 0,0 0 0,-13 19 0,13-22 0,0 1 0,-1-1 0,0 0 0,-12 10 0,-2 3 0,20-19 0,0-1 0,-1 0 0,1 0 0,-1 1 0,1-1 0,0 0 0,0 1 0,-1-1 0,1 0 0,0 1 0,0-1 0,-1 1 0,1-1 0,0 0 0,0 1 0,0-1 0,0 1 0,0-1 0,-1 1 0,1-1 0,0 0 0,0 1 0,0-1 0,0 1 0,0-1 0,0 1 0,1-1 0,-1 1 0,0-1 0,0 0 0,0 1 0,0-1 0,1 1 0,0 0 0,-1-1 0,1 1 0,0 0 0,0-1 0,0 1 0,0-1 0,0 1 0,1-1 0,-1 0 0,0 1 0,0-1 0,0 0 0,1 0 0,43 1 0,-39-2 0,77 0-1365,-75 1-5462</inkml:trace>
   <inkml:trace contextRef="#ctx0" brushRef="#br0" timeOffset="2322.09">447 0 24575,'-13'12'0,"1"1"0,-14 18 0,24-27 0,0 0 0,0 0 0,0 0 0,0 1 0,1-1 0,0 0 0,0 1 0,0-1 0,1 1 0,-1 5 0,3 52 0,0-25 0,-3-20 0,1-11 0,-1 1 0,1-1 0,1 0 0,-1 0 0,2 7 0,-2-12 0,1 0 0,-1 0 0,0 1 0,1-1 0,-1 0 0,1 0 0,0 0 0,-1 0 0,1 0 0,0 0 0,0 0 0,0 0 0,-1 0 0,1 0 0,0 0 0,0 0 0,0-1 0,1 1 0,-1 0 0,0-1 0,0 1 0,0-1 0,0 1 0,0-1 0,1 0 0,-1 0 0,0 1 0,0-1 0,3 0 0,1 0 0,4 1 0,0-1 0,0 0 0,12-1 0,-19 0 0,0 1 0,0 0 0,0-1 0,-1 1 0,1-1 0,0 0 0,0 0 0,0 1 0,0-1 0,-1 0 0,1-1 0,-1 1 0,1 0 0,0 0 0,-1-1 0,0 1 0,1-1 0,-1 1 0,0-1 0,2-3 0,13-22 0,7-14 0,-22 39 0,0-1 0,0 1 0,0 0 0,0-1 0,-1 1 0,1-1 0,-1 1 0,0-1 0,0 0 0,1 1 0,-2-1 0,1 1 0,-1-6 0,0 7 0,1-1 0,-1 1 0,0-1 0,0 0 0,0 1 0,-1 0 0,1-1 0,0 1 0,0 0 0,-1-1 0,1 1 0,-1 0 0,1 0 0,-1 0 0,1 0 0,-1 0 0,0 1 0,1-1 0,-1 0 0,0 1 0,0-1 0,0 1 0,1 0 0,-4 0 0,-7-1 0,1 0 0,-23 2 0,17 0 0,15-1-68,0 0 0,0 0-1,-1 0 1,1 1 0,0-1 0,0 0-1,0 1 1,-1 0 0,1-1 0,0 1-1,0 0 1,0 0 0,0 0 0,0 0-1,1 1 1,-1-1 0,0 0-1,0 1 1,-2 3 0</inkml:trace>
-  <inkml:trace contextRef="#ctx0" brushRef="#br0" timeOffset="659725.63">768 279 24575,'0'7'0,"1"-1"0,0 1 0,0-1 0,1 1 0,0-1 0,0 0 0,0 0 0,1 0 0,-1 0 0,6 8 0,6 7 0,24 27 0,-7-9 0,-17-21 0,24 22 0,5 8 0,-39-42-97,-1 1-1,1 0 1,-1-1-1,0 1 1,-1 0-1,0 1 1,0-1-1,0 0 1,-1 0-1,0 1 1,0-1-1,-1 1 0,-1 13 1,0-11-6730</inkml:trace>
-  <inkml:trace contextRef="#ctx0" brushRef="#br0" timeOffset="660871.18">655 591 24575,'1'0'0,"17"0"0,1 0 0,21-4 0,-33 2 0,0 1 0,-1-1 0,1 0 0,-1-1 0,1 0 0,-1 0 0,0 0 0,0-1 0,6-4 0,-2 0 0,0-1 0,0 0 0,-1 0 0,14-18 0,-19 22 0,0 1 0,0-1 0,1 1 0,0 0 0,5-3 0,-4 3 0,-1 1 0,0-1 0,0-1 0,7-7 0,14-25 0,-20 26 0,1 1 0,1 0 0,0 0 0,16-15 0,-18 19 0,-1 0 0,1-1 0,-1 1 0,0-1 0,6-14 0,1 2 0,-10 15-151,-1 1-1,1-1 0,-1 0 0,0 0 1,0 1-1,0-1 0,0 0 1,0-8-1,-1 2-6675</inkml:trace>
+  <inkml:trace contextRef="#ctx0" brushRef="#br0" timeOffset="-199267.83">768 279 24575,'0'7'0,"1"-1"0,0 1 0,0-1 0,1 1 0,0-1 0,0 0 0,0 0 0,1 0 0,-1 0 0,6 8 0,6 7 0,24 27 0,-7-9 0,-17-21 0,24 22 0,5 8 0,-39-42-97,-1 1-1,1 0 1,-1-1-1,0 1 1,-1 0-1,0 1 1,0-1-1,0 0 1,-1 0-1,0 1 1,0-1-1,-1 1 0,-1 13 1,0-11-6730</inkml:trace>
+  <inkml:trace contextRef="#ctx0" brushRef="#br0" timeOffset="-198122.29">655 591 24575,'1'0'0,"17"0"0,1 0 0,21-4 0,-33 2 0,0 1 0,-1-1 0,1 0 0,-1-1 0,1 0 0,-1 0 0,0 0 0,0-1 0,6-4 0,-2 0 0,0-1 0,0 0 0,-1 0 0,14-18 0,-19 22 0,0 1 0,0-1 0,1 1 0,0 0 0,5-3 0,-4 3 0,-1 1 0,0-1 0,0-1 0,7-7 0,14-25 0,-20 26 0,1 1 0,1 0 0,0 0 0,16-15 0,-18 19 0,-1 0 0,1-1 0,-1 1 0,0-1 0,6-14 0,1 2 0,-10 15-151,-1 1-1,1-1 0,-1 0 0,0 0 1,0 1-1,0-1 0,0 0 1,0-8-1,-1 2-6675</inkml:trace>
 </inkml:ink>
 </file>
 
@@ -9551,8 +9599,8 @@
   <inkml:trace contextRef="#ctx0" brushRef="#br0">415 1 24575,'-11'218'-1365,"12"-209"-5462</inkml:trace>
   <inkml:trace contextRef="#ctx0" brushRef="#br0" timeOffset="1793.12">560 21 24575,'-1'1'0,"0"-1"0,0 0 0,0 0 0,0 1 0,0-1 0,0 0 0,0 1 0,0-1 0,0 1 0,0 0 0,0-1 0,1 1 0,-1-1 0,0 1 0,0 0 0,1 0 0,-1 0 0,0-1 0,1 1 0,-1 0 0,1 0 0,-1 0 0,1 0 0,-1 0 0,1 0 0,0 0 0,0 0 0,-1 0 0,1 0 0,0 0 0,0 0 0,0 1 0,-1 42 0,2-34 0,-2 21 0,0-21 0,0-1 0,1 0 0,0 0 0,1 0 0,0 1 0,3 9 0,-4-18-32,1 0-1,0 0 1,0 1 0,1-1-1,-1 0 1,0 0-1,0 0 1,0 0-1,1 0 1,-1-1 0,0 1-1,1 0 1,-1-1-1,1 1 1,-1-1-1,1 1 1,-1-1 0,1 0-1,0 1 1,-1-1-1,1 0 1,-1 0-1,1 0 1,-1 0 0,1-1-1,2 1 1,-2 0-458,10-1-6337</inkml:trace>
   <inkml:trace contextRef="#ctx0" brushRef="#br0" timeOffset="3453.67">716 21 24575,'-3'1'0,"1"-1"0,0 1 0,-1 0 0,1 0 0,0 0 0,0 0 0,-1 0 0,1 0 0,0 0 0,0 1 0,0-1 0,1 1 0,-1-1 0,-3 5 0,-22 27 0,26-32 0,-3 5 0,-1 0 0,1 0 0,0 0 0,0 1 0,0 0 0,1 0 0,0 0 0,1 0 0,-1 1 0,2-1 0,-1 0 0,1 1 0,0 0 0,0-1 0,1 12 0,1 10 0,-1 0 0,-8 50 0,-3-10-1365,10-60-5462</inkml:trace>
-  <inkml:trace contextRef="#ctx0" brushRef="#br0" timeOffset="504866.09">10 240 24575,'2'2'0,"0"-1"0,-1 1 0,1-1 0,0 0 0,0 0 0,1 0 0,-1 0 0,0 0 0,4 1 0,-4-2 0,1 1 0,-1 0 0,1 0 0,-1 0 0,0 0 0,1 1 0,-1-1 0,4 4 0,4 6 0,0 1 0,9 14 0,-13-17 0,0 0 0,1 0 0,0-1 0,0 0 0,1-1 0,12 10 0,-11-9 0,-1-1 0,1 1 0,-1 1 0,-1-1 0,1 1 0,5 11 0,-5-8 0,1-1 0,0 0 0,18 17 0,-20-22 0,-1 1 0,0 0 0,0 0 0,0 1 0,-1 0 0,8 15 0,14 21 0,-21-36-273,2 0 0,-1-1 0,1 0 0,11 7 0</inkml:trace>
-  <inkml:trace contextRef="#ctx0" brushRef="#br0" timeOffset="506072.54">0 655 24575,'2'-1'0,"0"0"0,-1 0 0,1-1 0,-1 1 0,1-1 0,-1 1 0,0-1 0,1 0 0,0-2 0,5-5 0,25-18 0,-22 19 0,0 0 0,16-19 0,68-78 0,-22 25 0,-53 62-39,-16 15-63,0 1 0,0-1 0,0 0 0,-1 0 0,1 0 0,-1-1 0,1 1 0,-1 0 0,0-1 0,0 1 0,-1-1 0,3-6 0,-2 1-6725</inkml:trace>
+  <inkml:trace contextRef="#ctx0" brushRef="#br0" timeOffset="75369.36">10 240 24575,'2'2'0,"0"-1"0,-1 1 0,1-1 0,0 0 0,0 0 0,1 0 0,-1 0 0,0 0 0,4 1 0,-4-2 0,1 1 0,-1 0 0,1 0 0,-1 0 0,0 0 0,1 1 0,-1-1 0,4 4 0,4 6 0,0 1 0,9 14 0,-13-17 0,0 0 0,1 0 0,0-1 0,0 0 0,1-1 0,12 10 0,-11-9 0,-1-1 0,1 1 0,-1 1 0,-1-1 0,1 1 0,5 11 0,-5-8 0,1-1 0,0 0 0,18 17 0,-20-22 0,-1 1 0,0 0 0,0 0 0,0 1 0,-1 0 0,8 15 0,14 21 0,-21-36-273,2 0 0,-1-1 0,1 0 0,11 7 0</inkml:trace>
+  <inkml:trace contextRef="#ctx0" brushRef="#br0" timeOffset="76575.81">0 655 24575,'2'-1'0,"0"0"0,-1 0 0,1-1 0,-1 1 0,1-1 0,-1 1 0,0-1 0,1 0 0,0-2 0,5-5 0,25-18 0,-22 19 0,0 0 0,16-19 0,68-78 0,-22 25 0,-53 62-39,-16 15-63,0 1 0,0-1 0,0 0 0,-1 0 0,1 0 0,-1-1 0,1 1 0,-1 0 0,0-1 0,0 1 0,-1-1 0,3-6 0,-2 1-6725</inkml:trace>
 </inkml:ink>
 </file>
 
@@ -9582,8 +9630,8 @@
   </inkml:definitions>
   <inkml:trace contextRef="#ctx0" brushRef="#br0">352 42 24575,'36'-1'0,"41"2"0,-76-1 0,0 0 0,0 0 0,0 0 0,0 1 0,0-1 0,0 0 0,0 0 0,0 1 0,0-1 0,0 1 0,0-1 0,0 1 0,0-1 0,0 1 0,0-1 0,-1 1 0,1 0 0,0 0 0,0-1 0,-1 1 0,1 0 0,0 0 0,-1 0 0,1 0 0,-1 0 0,1 0 0,-1 0 0,0 0 0,1 0 0,-1 0 0,0 0 0,0 0 0,1 0 0,-1 0 0,0 0 0,0 0 0,0 0 0,0 0 0,-1 0 0,1 0 0,0 0 0,0 0 0,-1 2 0,0 1 0,0-1 0,-1 1 0,1 0 0,-1-1 0,0 1 0,0-1 0,0 1 0,0-1 0,0 0 0,-5 5 0,-23 16 0,16-13 0,1 0 0,-15 17 0,28-28 0,-1 0 0,1 0 0,0 0 0,-1 1 0,1-1 0,0 0 0,0 0 0,-1 1 0,1-1 0,0 0 0,0 1 0,0-1 0,-1 0 0,1 0 0,0 1 0,0-1 0,0 1 0,0-1 0,0 0 0,0 1 0,0-1 0,0 0 0,0 1 0,0-1 0,0 0 0,0 1 0,0-1 0,0 0 0,0 1 0,0-1 0,0 1 0,0-1 0,0 0 0,1 1 0,-1-1 0,15 3 0,27-8 0,-35 4 0,21-2-40,50 2 0,-44 2-1245,-25-1-5542</inkml:trace>
   <inkml:trace contextRef="#ctx0" brushRef="#br0" timeOffset="1560.15">694 1 24575,'-1'3'0,"0"1"0,0-1 0,-1 0 0,1 1 0,-1-1 0,0 0 0,0 0 0,0 0 0,-4 4 0,-4 9 0,4-3 0,1 1 0,0 0 0,1-1 0,0 1 0,1 1 0,1-1 0,0 0 0,1 1 0,1 14 0,0-28 0,0 0 0,0 0 0,0 0 0,1 0 0,-1 0 0,0-1 0,1 1 0,-1 0 0,0 0 0,1 0 0,-1 0 0,1-1 0,-1 1 0,1 0 0,0 0 0,-1-1 0,1 1 0,0 0 0,0-1 0,-1 1 0,1-1 0,0 1 0,1 0 0,1 0 0,-1 0 0,1 0 0,0 0 0,0-1 0,0 1 0,0-1 0,5 1 0,-4-1 0,0 0 0,0 0 0,0 0 0,0 0 0,-1-1 0,1 0 0,0 0 0,0 0 0,-1 0 0,1 0 0,-1-1 0,6-3 0,-7 2 0,0 0 0,-1 0 0,1 0 0,-1-1 0,0 1 0,0 0 0,0-1 0,-1 1 0,1-1 0,-1 1 0,0-1 0,0 1 0,0-1 0,0 1 0,-1-1 0,1 1 0,-1-1 0,0 1 0,0 0 0,0-1 0,-1 1 0,1 0 0,-1 0 0,0 0 0,-2-3 0,1 4-21,-1 0-1,1 1 0,-1 0 0,0 0 1,0 0-1,1 0 0,-1 1 1,0-1-1,0 1 0,0 0 0,1 0 1,-1 0-1,-6 2 0,-2-1-1039,2-1-5766</inkml:trace>
-  <inkml:trace contextRef="#ctx0" brushRef="#br0" timeOffset="492530.91">156 187 24575,'0'28'0,"-1"-2"0,6 50 0,-4-68 0,1 1 0,0-1 0,0 0 0,1 0 0,0 0 0,1 0 0,0 0 0,0-1 0,10 14 0,22 26 0,48 58 0,-75-91-1365</inkml:trace>
-  <inkml:trace contextRef="#ctx0" brushRef="#br0" timeOffset="493692.27">0 509 24575,'0'-3'0,"0"1"0,0-1 0,1 1 0,-1-1 0,1 1 0,0-1 0,-1 1 0,1 0 0,0-1 0,0 1 0,1 0 0,-1-1 0,0 1 0,1 0 0,-1 0 0,1 0 0,2-2 0,3-1 0,-1-1 0,2 1 0,12-7 0,11-7 0,-22 12 0,1 1 0,0 1 0,13-6 0,-14 7 0,0 0 0,-1 0 0,1-1 0,14-12 0,2-10 0,-21 21 0,0 1 0,0 0 0,1 1 0,0-1 0,0 1 0,9-7 0,29-8-1365</inkml:trace>
+  <inkml:trace contextRef="#ctx0" brushRef="#br0" timeOffset="63034.18">156 187 24575,'0'28'0,"-1"-2"0,6 50 0,-4-68 0,1 1 0,0-1 0,0 0 0,1 0 0,0 0 0,1 0 0,0 0 0,0-1 0,10 14 0,22 26 0,48 58 0,-75-91-1365</inkml:trace>
+  <inkml:trace contextRef="#ctx0" brushRef="#br0" timeOffset="64195.54">0 509 24575,'0'-3'0,"0"1"0,0-1 0,1 1 0,-1-1 0,1 1 0,0-1 0,-1 1 0,1 0 0,0-1 0,0 1 0,1 0 0,-1-1 0,0 1 0,1 0 0,-1 0 0,1 0 0,2-2 0,3-1 0,-1-1 0,2 1 0,12-7 0,11-7 0,-22 12 0,1 1 0,0 1 0,13-6 0,-14 7 0,0 0 0,-1 0 0,1-1 0,14-12 0,2-10 0,-21 21 0,0 1 0,0 0 0,1 1 0,0-1 0,0 1 0,9-7 0,29-8-1365</inkml:trace>
 </inkml:ink>
 </file>
 
@@ -9613,8 +9661,8 @@
   </inkml:definitions>
   <inkml:trace contextRef="#ctx0" brushRef="#br0">466 177 24575,'72'-6'0,"-53"4"0,1 0 0,32 1 0,-51 1 0,0 0 0,0 0 0,0 1 0,0-1 0,1 0 0,-1 1 0,0-1 0,0 0 0,0 1 0,0-1 0,0 1 0,0 0 0,0-1 0,0 1 0,0 0 0,0-1 0,0 1 0,-1 0 0,1 0 0,0 0 0,0 0 0,0 2 0,0-1 0,0 0 0,0 0 0,-1 0 0,1 1 0,-1-1 0,0 0 0,1 1 0,-1-1 0,0 0 0,-1 0 0,1 3 0,-1 1 0,0 1 0,-1-1 0,0 0 0,0 0 0,0 0 0,-1 0 0,-5 9 0,-13 23 0,17-29 0,0-1 0,-1 0 0,-9 13 0,-3-13 0,-7 4 0,23-12 0,1 0 0,0 0 0,-1 1 0,1-1 0,0 0 0,-1 0 0,1 0 0,0 1 0,-1-1 0,1 0 0,0 1 0,0-1 0,-1 0 0,1 1 0,0-1 0,0 0 0,0 1 0,0-1 0,-1 0 0,1 1 0,0-1 0,0 1 0,0-1 0,0 0 0,0 1 0,0-1 0,0 1 0,0-1 0,0 0 0,0 1 0,0-1 0,0 1 0,0-1 0,0 0 0,1 1 0,-1-1 0,0 0 0,0 1 0,0-1 0,1 0 0,-1 1 0,0-1 0,0 0 0,1 1 0,-1-1 0,1 1 0,3 1 0,0 0 0,0 0 0,1-1 0,-1 1 0,1-1 0,-1 0 0,1 0 0,0-1 0,8 1 0,8 1 0,-12 1 0,1 0 0,-1 0 0,0 1 0,10 5 0,-10-4 0,2 0 0,19 5 0,5 0-1365</inkml:trace>
   <inkml:trace contextRef="#ctx0" brushRef="#br0" timeOffset="2335.02">903 114 24575,'-1'4'0,"0"1"0,0 0 0,0-1 0,0 1 0,-1-1 0,0 1 0,-4 7 0,-8 24 0,10-13 0,3-12 0,-1-1 0,-6 20 0,4-13 0,1 0 0,1 0 0,0 0 0,1 0 0,1 0 0,4 30 0,-4-37 0,1-7 0,-1 1 0,1-1 0,0 0 0,-1 1 0,1-1 0,1 0 0,-1 0 0,0 0 0,1 0 0,0 0 0,-1 0 0,1-1 0,0 1 0,1-1 0,-1 1 0,0-1 0,6 4 0,-7-5 0,1 0 0,-1 0 0,1 0 0,0 0 0,0 0 0,-1-1 0,1 1 0,0-1 0,0 1 0,0-1 0,0 0 0,0 0 0,0 0 0,0 0 0,-1 0 0,1 0 0,0 0 0,0-1 0,0 1 0,0-1 0,0 1 0,-1-1 0,1 0 0,0 1 0,0-1 0,-1 0 0,1 0 0,-1-1 0,1 1 0,-1 0 0,1 0 0,1-3 0,0 0 0,-1 1 0,0-1 0,0 1 0,0-1 0,0 0 0,-1 0 0,0 0 0,0 0 0,0 0 0,1-7 0,2-43 0,-3 52 0,-1 0 0,0 0 0,0 0 0,-1 0 0,1-1 0,0 1 0,-1 0 0,1 0 0,-1 0 0,0 0 0,0 0 0,0 0 0,0 0 0,0 0 0,0 0 0,0 1 0,0-1 0,-3-2 0,1 2 0,-1-1 0,1 1 0,-1 0 0,0 0 0,1 0 0,-1 1 0,0 0 0,0-1 0,-4 1 0,-22-3-1365,19 4-5462</inkml:trace>
-  <inkml:trace contextRef="#ctx0" brushRef="#br0" timeOffset="503189.47">51 1 24575,'2'3'0,"0"1"0,0-1 0,0 0 0,0 0 0,1 0 0,-1 0 0,1-1 0,0 1 0,3 2 0,1 1 0,-3-1 0,26 25 0,38 51 0,-50-57 0,-10-14 0,-1-1 0,0 1 0,0 1 0,7 15 0,2 8 0,-11-25 0,-1 0 0,0 0 0,0 0 0,-1 0 0,3 15 0,-3-12-10,2 0 0,-1-1-1,1 1 1,1-1 0,0 0-1,0 0 1,16 18 0,0 3-1273,-16-23-5544</inkml:trace>
-  <inkml:trace contextRef="#ctx0" brushRef="#br0" timeOffset="504494.25">1 498 24575,'0'-2'0,"0"0"0,0 0 0,1 0 0,-1 0 0,1 1 0,-1-1 0,1 0 0,0 0 0,-1 1 0,1-1 0,0 0 0,0 1 0,1-1 0,-1 1 0,0-1 0,0 1 0,1 0 0,-1-1 0,3 0 0,36-22 0,-34 22 0,0-1 0,0-1 0,0 1 0,7-7 0,18-16 0,-20 17 0,0-1 0,16-17 0,54-68 0,34-41 0,-113 133-114,1 0 1,-1 0-1,0 0 0,0 0 0,0 0 1,0 0-1,-1-1 0,1 1 0,-1 0 1,0-1-1,2-6 0,-2-1-6713</inkml:trace>
+  <inkml:trace contextRef="#ctx0" brushRef="#br0" timeOffset="73692.74">51 1 24575,'2'3'0,"0"1"0,0-1 0,0 0 0,0 0 0,1 0 0,-1 0 0,1-1 0,0 1 0,3 2 0,1 1 0,-3-1 0,26 25 0,38 51 0,-50-57 0,-10-14 0,-1-1 0,0 1 0,0 1 0,7 15 0,2 8 0,-11-25 0,-1 0 0,0 0 0,0 0 0,-1 0 0,3 15 0,-3-12-10,2 0 0,-1-1-1,1 1 1,1-1 0,0 0-1,0 0 1,16 18 0,0 3-1273,-16-23-5544</inkml:trace>
+  <inkml:trace contextRef="#ctx0" brushRef="#br0" timeOffset="74997.52">1 498 24575,'0'-2'0,"0"0"0,0 0 0,1 0 0,-1 0 0,1 1 0,-1-1 0,1 0 0,0 0 0,-1 1 0,1-1 0,0 0 0,0 1 0,1-1 0,-1 1 0,0-1 0,0 1 0,1 0 0,-1-1 0,3 0 0,36-22 0,-34 22 0,0-1 0,0-1 0,0 1 0,7-7 0,18-16 0,-20 17 0,0-1 0,16-17 0,54-68 0,34-41 0,-113 133-114,1 0 1,-1 0-1,0 0 0,0 0 0,0 0 1,0 0-1,-1-1 0,1 1 0,-1 0 1,0-1-1,2-6 0,-2-1-6713</inkml:trace>
 </inkml:ink>
 </file>
 
@@ -9877,8 +9925,8 @@
   <inkml:trace contextRef="#ctx0" brushRef="#br0">0 82 24575,'2'1'0,"0"0"0,0 1 0,-1-1 0,1 1 0,0-1 0,-1 1 0,1 0 0,-1 0 0,0 0 0,1-1 0,-1 1 0,0 0 0,0 1 0,-1-1 0,2 3 0,2 3 0,3 6 0,0 0 0,-1 0 0,-1 0 0,0 1 0,-1 0 0,4 23 0,-2-21 0,-5-16 0,-1-1 0,0 0 0,1 0 0,-1 1 0,1-1 0,-1 0 0,0 0 0,1 1 0,-1-1 0,1 0 0,-1 0 0,0 0 0,1 0 0,-1 0 0,1 1 0,-1-1 0,1 0 0,-1 0 0,0 0 0,1 0 0,-1 0 0,1-1 0,0 1 0,1-1 0,0 1 0,-1-1 0,1 0 0,0-1 0,0 1 0,-1 0 0,1 0 0,-1-1 0,1 1 0,-1-1 0,0 1 0,0-1 0,2-1 0,32-35-1365,-27 27-5461</inkml:trace>
   <inkml:trace contextRef="#ctx0" brushRef="#br0" timeOffset="478.31">162 177 24575</inkml:trace>
   <inkml:trace contextRef="#ctx0" brushRef="#br0" timeOffset="1220.95">191 0 24575,'0'354'0,"3"-330"-1365,0-15-5461</inkml:trace>
-  <inkml:trace contextRef="#ctx0" brushRef="#br0" timeOffset="1836.69">286 408 24575,'3'0'0,"2"0"0</inkml:trace>
-  <inkml:trace contextRef="#ctx0" brushRef="#br0" timeOffset="4203.43">448 231 24575,'0'-2'0,"0"0"0,0 0 0,1-1 0,-1 1 0,0 0 0,1 0 0,-1 0 0,1 0 0,0-1 0,0 1 0,0 0 0,0 0 0,0 1 0,0-1 0,0 0 0,1 0 0,-1 0 0,0 1 0,1-1 0,0 1 0,-1-1 0,1 1 0,0 0 0,0-1 0,0 1 0,0 0 0,0 0 0,0 1 0,0-1 0,0 0 0,3 0 0,4-1 0,1 1 0,-1 0 0,0 1 0,1 0 0,18 2 0,-26-2 0,-1 0 0,1 1 0,0-1 0,-1 0 0,1 1 0,-1 0 0,1-1 0,0 1 0,-1 0 0,1 0 0,-1 0 0,0 0 0,1 0 0,-1 0 0,0 0 0,0 0 0,1 0 0,-1 1 0,0-1 0,0 1 0,0-1 0,-1 1 0,1-1 0,0 1 0,0-1 0,-1 1 0,1 0 0,-1-1 0,0 1 0,1 2 0,0 6 0,0 0 0,-1 0 0,-1 0 0,-1 13 0,0 1 0,-12 59 0,14-82 0,0 0 0,0 0 0,0 0 0,0 0 0,0 1 0,0-1 0,-1 0 0,1 0 0,0 0 0,-1 0 0,1 0 0,-1 0 0,1 1 0,-1-1 0,0 0 0,1-1 0,-1 1 0,0 0 0,0 0 0,1 0 0,-1 0 0,0 0 0,0-1 0,-1 2 0,1-2 0,1 0 0,0 0 0,-1 0 0,1 0 0,0 0 0,-1 0 0,1 0 0,0 0 0,-1 0 0,1 0 0,0-1 0,-1 1 0,1 0 0,0 0 0,-1 0 0,1 0 0,0-1 0,-1 1 0,1 0 0,0 0 0,0 0 0,-1-1 0,1 1 0,0 0 0,0 0 0,0-1 0,-1 1 0,1-1 0,-4-18 0,4 7 0,0 0 0,1 0 0,1 0 0,0 0 0,1 0 0,4-12 0,-6 22 5,1 0 1,-1 1-1,1-1 0,0 0 0,0 1 0,0 0 1,-1-1-1,1 1 0,1 0 0,-1 0 1,0 0-1,0 0 0,0 0 0,0 0 0,1 1 1,-1-1-1,0 1 0,1-1 0,-1 1 0,0 0 1,1 0-1,4 1 0,4-1-376,0 1-1,0 0 1,16 4 0,-16-2-6455</inkml:trace>
+  <inkml:trace contextRef="#ctx0" brushRef="#br0" timeOffset="1836.68">286 408 24575,'3'0'0,"2"0"0</inkml:trace>
+  <inkml:trace contextRef="#ctx0" brushRef="#br0" timeOffset="4203.42">448 231 24575,'0'-2'0,"0"0"0,0 0 0,1-1 0,-1 1 0,0 0 0,1 0 0,-1 0 0,1 0 0,0-1 0,0 1 0,0 0 0,0 0 0,0 1 0,0-1 0,0 0 0,1 0 0,-1 0 0,0 1 0,1-1 0,0 1 0,-1-1 0,1 1 0,0 0 0,0-1 0,0 1 0,0 0 0,0 0 0,0 1 0,0-1 0,0 0 0,3 0 0,4-1 0,1 1 0,-1 0 0,0 1 0,1 0 0,18 2 0,-26-2 0,-1 0 0,1 1 0,0-1 0,-1 0 0,1 1 0,-1 0 0,1-1 0,0 1 0,-1 0 0,1 0 0,-1 0 0,0 0 0,1 0 0,-1 0 0,0 0 0,0 0 0,1 0 0,-1 1 0,0-1 0,0 1 0,0-1 0,-1 1 0,1-1 0,0 1 0,0-1 0,-1 1 0,1 0 0,-1-1 0,0 1 0,1 2 0,0 6 0,0 0 0,-1 0 0,-1 0 0,-1 13 0,0 1 0,-12 59 0,14-82 0,0 0 0,0 0 0,0 0 0,0 0 0,0 1 0,0-1 0,-1 0 0,1 0 0,0 0 0,-1 0 0,1 0 0,-1 0 0,1 1 0,-1-1 0,0 0 0,1-1 0,-1 1 0,0 0 0,0 0 0,1 0 0,-1 0 0,0 0 0,0-1 0,-1 2 0,1-2 0,1 0 0,0 0 0,-1 0 0,1 0 0,0 0 0,-1 0 0,1 0 0,0 0 0,-1 0 0,1 0 0,0-1 0,-1 1 0,1 0 0,0 0 0,-1 0 0,1 0 0,0-1 0,-1 1 0,1 0 0,0 0 0,0 0 0,-1-1 0,1 1 0,0 0 0,0 0 0,0-1 0,-1 1 0,1-1 0,-4-18 0,4 7 0,0 0 0,1 0 0,1 0 0,0 0 0,1 0 0,4-12 0,-6 22 5,1 0 1,-1 1-1,1-1 0,0 0 0,0 1 0,0 0 1,-1-1-1,1 1 0,1 0 0,-1 0 1,0 0-1,0 0 0,0 0 0,0 0 0,1 1 1,-1-1-1,0 1 0,1-1 0,-1 1 0,0 0 1,1 0-1,4 1 0,4-1-376,0 1-1,0 0 1,16 4 0,-16-2-6455</inkml:trace>
 </inkml:ink>
 </file>
 
@@ -9908,7 +9956,7 @@
   </inkml:definitions>
   <inkml:trace contextRef="#ctx0" brushRef="#br0">0 3 24575,'33'-1'0,"-21"0"0,-1 1 0,1 0 0,-1 0 0,0 1 0,1 1 0,14 3 0,-25-4 0,1 0 0,-1-1 0,1 1 0,0 0 0,-1 1 0,0-1 0,1 0 0,-1 0 0,0 0 0,0 1 0,1-1 0,-1 1 0,0-1 0,0 1 0,-1-1 0,1 1 0,0 0 0,0 0 0,-1-1 0,1 1 0,-1 0 0,0 0 0,1-1 0,-1 3 0,1 7 0,-1 0 0,0-1 0,-2 13 0,1-4 0,1-17 0,0 0 0,0 0 0,0 0 0,-1 0 0,1 0 0,0 0 0,-1-1 0,1 1 0,-1 0 0,0 0 0,1 0 0,-1 0 0,0-1 0,0 1 0,0 0 0,0-1 0,-1 1 0,1-1 0,0 1 0,-1-1 0,-2 3 0,0-3 0,1 1 0,-1-1 0,0 0 0,1 0 0,-1 0 0,0 0 0,0-1 0,0 0 0,0 0 0,-5 0 0,2 0 0,-10 0 0,15-1 0,10-4 0,1 2 0,-2 0 0,0 0 0,1 0 0,-1 1 0,1 0 0,11-2 0,-17 4 0,-1 0 0,0 0 0,1 0 0,-1 0 0,0 0 0,1 1 0,-1-1 0,0 0 0,0 1 0,1-1 0,-1 1 0,0-1 0,0 1 0,1-1 0,-1 1 0,0 0 0,0 0 0,0-1 0,0 1 0,0 0 0,0 0 0,0 0 0,-1 0 0,1 0 0,0 1 0,0-1 0,-1 0 0,1 0 0,-1 0 0,1 0 0,-1 1 0,1-1 0,-1 0 0,0 1 0,0-1 0,1 0 0,-1 1 0,0-1 0,-1 2 0,2 29 0,-5 48 0,4-78 2,-1 0 0,1 0 0,-1 1 0,1-2 0,-1 1 0,0 0 0,0 0 1,0 0-1,0 0 0,0 0 0,0-1 0,0 1 0,-1 0 0,1-1 0,-1 1 0,1-1 0,-1 0 0,0 0 0,1 1 0,-1-1 0,0 0 0,0 0 0,0 0 0,0-1 0,0 1 0,0 0 0,0-1 0,0 1 0,0-1 0,-3 0 0,-9 2-104,1-2 0,-1 1-1,-23-4 1,11 1-917,14 2-5807</inkml:trace>
   <inkml:trace contextRef="#ctx0" brushRef="#br0" timeOffset="2222.77">231 288 24575,'0'0'-8191</inkml:trace>
-  <inkml:trace contextRef="#ctx0" brushRef="#br0" timeOffset="5033.97">298 72 24575,'67'-1'0,"73"3"0,-138-2 0,0 0 0,0 1 0,0-1 0,0 1 0,0-1 0,0 1 0,0 0 0,0 0 0,-1 0 0,1 0 0,0 0 0,0 0 0,-1 1 0,1-1 0,-1 1 0,0-1 0,1 1 0,-1-1 0,0 1 0,0 0 0,0-1 0,0 1 0,0 0 0,0 0 0,-1 0 0,1 0 0,0 0 0,-1 0 0,0 0 0,1 0 0,-1 0 0,0 2 0,1 9 0,-1 1 0,0-1 0,-4 24 0,3-27 0,1-6 0,-1 1 0,0-1 0,0 1 0,0-1 0,0 0 0,0 1 0,-1-1 0,0 0 0,0 0 0,0 0 0,-1 0 0,1 0 0,-1 0 0,0-1 0,0 0 0,0 1 0,-1-1 0,1 0 0,-1 0 0,1-1 0,-1 1 0,0-1 0,0 0 0,0 0 0,0 0 0,-1 0 0,1-1 0,0 0 0,-1 0 0,-7 1 0,-5-2 0,29 0 0,30-2 0,7 4 0,-29-1 0,0 0 0,0-2 0,25-3 0,-34 0-1365,-3-2-5461</inkml:trace>
+  <inkml:trace contextRef="#ctx0" brushRef="#br0" timeOffset="5033.96">298 72 24575,'67'-1'0,"73"3"0,-138-2 0,0 0 0,0 1 0,0-1 0,0 1 0,0-1 0,0 1 0,0 0 0,0 0 0,-1 0 0,1 0 0,0 0 0,0 0 0,-1 1 0,1-1 0,-1 1 0,0-1 0,1 1 0,-1-1 0,0 1 0,0 0 0,0-1 0,0 1 0,0 0 0,0 0 0,-1 0 0,1 0 0,0 0 0,-1 0 0,0 0 0,1 0 0,-1 0 0,0 2 0,1 9 0,-1 1 0,0-1 0,-4 24 0,3-27 0,1-6 0,-1 1 0,0-1 0,0 1 0,0-1 0,0 0 0,0 1 0,-1-1 0,0 0 0,0 0 0,0 0 0,-1 0 0,1 0 0,-1 0 0,0-1 0,0 0 0,0 1 0,-1-1 0,1 0 0,-1 0 0,1-1 0,-1 1 0,0-1 0,0 0 0,0 0 0,0 0 0,-1 0 0,1-1 0,0 0 0,-1 0 0,-7 1 0,-5-2 0,29 0 0,30-2 0,7 4 0,-29-1 0,0 0 0,0-2 0,25-3 0,-34 0-1365,-3-2-5461</inkml:trace>
   <inkml:trace contextRef="#ctx0" brushRef="#br0" timeOffset="177684.94">435 437 24575,'0'-1'0,"0"0"0,0-1 0,1 1 0,-1 0 0,1-1 0,-1 1 0,1 0 0,-1 0 0,1-1 0,0 1 0,0 0 0,-1 0 0,1 0 0,0 0 0,0 0 0,0 0 0,0 0 0,0 0 0,1 0 0,-1 1 0,0-1 0,0 0 0,0 1 0,1-1 0,-1 1 0,0-1 0,1 1 0,-1 0 0,0 0 0,1-1 0,-1 1 0,2 0 0,9-1 0,-1 0 0,23 2 0,-20 0 0,-10-1 0,1 0 0,0 0 0,-1 0 0,1 1 0,-1 0 0,1 0 0,-1 0 0,8 3 0,-11-3 0,0 0 0,0 0 0,1 0 0,-1 0 0,0 0 0,0 0 0,0 0 0,-1 0 0,1 0 0,0 1 0,0-1 0,-1 0 0,1 0 0,0 1 0,-1-1 0,0 1 0,1-1 0,-1 0 0,0 1 0,1-1 0,-1 1 0,0-1 0,0 1 0,0-1 0,-1 0 0,1 1 0,0-1 0,0 1 0,-1-1 0,1 0 0,-2 3 0,1 0 0,-1 0 0,0 0 0,0 0 0,0 0 0,-1 0 0,0-1 0,1 1 0,-1-1 0,0 0 0,-1 0 0,1 0 0,-6 4 0,-20 21 0,29-28 0,-1 1 0,1-1 0,0 0 0,-1 1 0,1-1 0,0 0 0,0 1 0,0-1 0,-1 1 0,1-1 0,0 0 0,0 1 0,0-1 0,0 1 0,-1-1 0,1 1 0,0-1 0,0 1 0,0-1 0,0 0 0,0 1 0,0-1 0,0 1 0,1-1 0,-1 1 0,0-1 0,0 1 0,0-1 0,0 0 0,0 1 0,1-1 0,-1 1 0,0-1 0,0 0 0,1 1 0,-1-1 0,0 0 0,1 1 0,-1-1 0,22 9 0,-20-9 0,0 1 0,0-1 0,0 1 0,0 0 0,0-1 0,-1 1 0,1 0 0,0 0 0,0 0 0,0 1 0,-1-1 0,1 0 0,1 2 0,-1 1 8,0 0 0,-1-1 0,0 1 0,0 0 0,0 0 0,0 0 0,0 0 0,-1 0 0,0 0 0,0 0 0,0 0 0,0 0 0,-1 0 0,-1 5 0,2-7-63,0 0 0,-1 1 0,0-1 0,1 0 0,-1 0 0,0 0 0,0 0 0,0 0 0,0 0 0,-1-1 0,1 1 0,-1 0 0,1 0 0,-1-1 0,1 1 0,-1-1 0,0 0 0,1 1 0,-1-1 0,0 0 0,0 0 0,0 0 0,0 0 0,0 0 0,0-1 0,-3 2 0,-7-1-6771</inkml:trace>
 </inkml:ink>
 </file>

</xml_diff>

<commit_message>
Fixed my work on fragmentation problem
</commit_message>
<xml_diff>
--- a/Classes/CS 450 - Computer Networks/Homework/Assignment 5.docx
+++ b/Classes/CS 450 - Computer Networks/Homework/Assignment 5.docx
@@ -6600,10 +6600,10 @@
             <v:path o:extrusionok="f" gradientshapeok="t" o:connecttype="rect"/>
             <o:lock v:ext="edit" aspectratio="t"/>
           </v:shapetype>
-          <v:shape id="_x0000_i1025" type="#_x0000_t75" style="width:467.55pt;height:158.05pt" o:ole="">
+          <v:shape id="_x0000_i1025" type="#_x0000_t75" style="width:468pt;height:157.95pt" o:ole="">
             <v:imagedata r:id="rId115" o:title=""/>
           </v:shape>
-          <o:OLEObject Type="Embed" ProgID="Visio.Drawing.15" ShapeID="_x0000_i1025" DrawAspect="Content" ObjectID="_1745669389" r:id="rId116"/>
+          <o:OLEObject Type="Embed" ProgID="Visio.Drawing.15" ShapeID="_x0000_i1025" DrawAspect="Content" ObjectID="_1745758057" r:id="rId116"/>
         </w:object>
       </w:r>
     </w:p>
@@ -6633,7 +6633,10 @@
     </w:p>
     <w:p>
       <w:r>
-        <w:t>10 Fragments, 3 from 802.11 and 7 from PPP</w:t>
+        <w:t xml:space="preserve">7 </w:t>
+      </w:r>
+      <w:r>
+        <w:t>fragments</w:t>
       </w:r>
     </w:p>
     <w:p>
@@ -6654,7 +6657,10 @@
     </w:p>
     <w:p>
       <w:r>
-        <w:t xml:space="preserve">8 Fragments will have the M bit </w:t>
+        <w:t xml:space="preserve">4 </w:t>
+      </w:r>
+      <w:r>
+        <w:t xml:space="preserve">Fragments will have the M bit </w:t>
       </w:r>
       <w:proofErr w:type="gramStart"/>
       <w:r>
@@ -6684,16 +6690,29 @@
       </w:r>
     </w:p>
     <w:p>
+      <w:pPr>
+        <w:rPr>
+          <w:noProof/>
+        </w:rPr>
+      </w:pPr>
+      <w:r>
+        <w:rPr>
+          <w:noProof/>
+        </w:rPr>
+        <w:br w:type="page"/>
+      </w:r>
+    </w:p>
+    <w:p>
       <w:r>
         <w:rPr>
           <w:noProof/>
         </w:rPr>
         <w:lastRenderedPageBreak/>
         <w:drawing>
-          <wp:inline distT="0" distB="0" distL="0" distR="0" wp14:anchorId="7550561C" wp14:editId="2604540E">
-            <wp:extent cx="5048250" cy="6267450"/>
+          <wp:inline distT="0" distB="0" distL="0" distR="0" wp14:anchorId="418B55DE" wp14:editId="62BFA2A0">
+            <wp:extent cx="5943600" cy="4592955"/>
             <wp:effectExtent l="0" t="0" r="0" b="0"/>
-            <wp:docPr id="2" name="Picture 2" descr="A close-up of a paper&#10;&#10;Description automatically generated with low confidence"/>
+            <wp:docPr id="5" name="Picture 5" descr="A picture containing text, handwriting, diagram, font&#10;&#10;Description automatically generated"/>
             <wp:cNvGraphicFramePr>
               <a:graphicFrameLocks xmlns:a="http://schemas.openxmlformats.org/drawingml/2006/main" noChangeAspect="1"/>
             </wp:cNvGraphicFramePr>
@@ -6701,7 +6720,7 @@
               <a:graphicData uri="http://schemas.openxmlformats.org/drawingml/2006/picture">
                 <pic:pic xmlns:pic="http://schemas.openxmlformats.org/drawingml/2006/picture">
                   <pic:nvPicPr>
-                    <pic:cNvPr id="2" name="Picture 2" descr="A close-up of a paper&#10;&#10;Description automatically generated with low confidence"/>
+                    <pic:cNvPr id="5" name="Picture 5" descr="A picture containing text, handwriting, diagram, font&#10;&#10;Description automatically generated"/>
                     <pic:cNvPicPr/>
                   </pic:nvPicPr>
                   <pic:blipFill>
@@ -6713,7 +6732,7 @@
                   <pic:spPr>
                     <a:xfrm>
                       <a:off x="0" y="0"/>
-                      <a:ext cx="5048250" cy="6267450"/>
+                      <a:ext cx="5943600" cy="4592955"/>
                     </a:xfrm>
                     <a:prstGeom prst="rect">
                       <a:avLst/>
@@ -8985,7 +9004,7 @@
     </inkml:brush>
   </inkml:definitions>
   <inkml:trace contextRef="#ctx0" brushRef="#br0">32 1 24575,'1'9'0,"0"1"0,0-1 0,1 0 0,0 0 0,1 0 0,0 0 0,7 16 0,1-5 0,0 0 0,15 19 0,-13-23 0,22 23 0,-24-28 0,0 0 0,-1 0 0,-1 1 0,13 20 0,-3-3 53,-15-25-256,-1 1 1,0-1-1,0 1 1,0 0-1,0 0 1,3 9-1,-4-4-6624</inkml:trace>
-  <inkml:trace contextRef="#ctx0" brushRef="#br0" timeOffset="1549.17">1 354 24575,'3'-2'0,"-1"1"0,1-1 0,0 1 0,-1-1 0,0 0 0,1 0 0,-1 0 0,3-3 0,1 0 0,-2 1 0,0-1 0,0 1 0,0-1 0,0 0 0,-1 0 0,0-1 0,0 1 0,3-8 0,-4 7 0,1 0 0,0 1 0,0-1 0,1 0 0,0 1 0,0 0 0,7-8 0,67-58 0,-69 61 0,0 1 0,-1-1 0,12-19 0,9-12 0,-16 30-1365</inkml:trace>
+  <inkml:trace contextRef="#ctx0" brushRef="#br0" timeOffset="1549.16">1 354 24575,'3'-2'0,"-1"1"0,1-1 0,0 1 0,-1-1 0,0 0 0,1 0 0,-1 0 0,3-3 0,1 0 0,-2 1 0,0-1 0,0 1 0,0-1 0,0 0 0,-1 0 0,0-1 0,0 1 0,3-8 0,-4 7 0,1 0 0,0 1 0,0-1 0,1 0 0,0 1 0,0 0 0,7-8 0,67-58 0,-69 61 0,0 1 0,-1-1 0,12-19 0,9-12 0,-16 30-1365</inkml:trace>
 </inkml:ink>
 </file>
 
@@ -9103,8 +9122,8 @@
   <inkml:trace contextRef="#ctx0" brushRef="#br0">150 3 24575,'33'-1'0,"-22"0"0,0 0 0,0 1 0,0 1 0,0 0 0,15 3 0,-24-4 0,-1 1 0,1 0 0,-1-1 0,1 1 0,-1 0 0,0 0 0,1 0 0,-1 0 0,0 0 0,0 0 0,1 0 0,-1 0 0,0 0 0,0 1 0,0-1 0,0 0 0,-1 1 0,1-1 0,0 1 0,-1-1 0,1 1 0,-1-1 0,1 1 0,-1-1 0,0 1 0,1 0 0,-1-1 0,0 1 0,0-1 0,0 1 0,0 0 0,-1-1 0,1 1 0,0-1 0,-1 1 0,0 2 0,-1 2 0,0 0 0,0-1 0,0 1 0,-1-1 0,0 1 0,0-1 0,0 0 0,-7 7 0,10-11 0,-1 0 0,0 0 0,0 0 0,1 0 0,-1 0 0,0 0 0,1 1 0,0-1 0,-1 0 0,1 0 0,-1 1 0,1-1 0,0 0 0,0 0 0,0 1 0,0-1 0,0 0 0,0 1 0,0-1 0,0 0 0,1 0 0,-1 1 0,0-1 0,1 2 0,20 33 0,-4-6 0,-17-29 0,1 0 0,-1 0 0,1 0 0,-1 0 0,0-1 0,1 1 0,-1 0 0,0 0 0,0 0 0,0 0 0,0 0 0,0 0 0,0 0 0,0 0 0,0 0 0,0 0 0,0 0 0,0 0 0,0 0 0,-1 0 0,1 0 0,0-1 0,-1 1 0,1 0 0,-1 0 0,0 1 0,-1-1 0,1-1 0,-1 0 0,0 0 0,1 1 0,-1-1 0,1 0 0,-1 0 0,0 0 0,1-1 0,-1 1 0,1 0 0,-1-1 0,0 1 0,1-1 0,-1 1 0,-1-2 0,-38-8-1365,28 8-5461</inkml:trace>
   <inkml:trace contextRef="#ctx0" brushRef="#br0" timeOffset="607.71">448 208 24575,'0'0'-8191</inkml:trace>
   <inkml:trace contextRef="#ctx0" brushRef="#br0" timeOffset="3190.39">571 58 24575,'-1'48'0,"2"53"0,-1-100 0,0-1 0,0 1 0,0 0 0,0 0 0,0 0 0,0-1 0,1 1 0,-1 0 0,0 0 0,0-1 0,1 1 0,-1 0 0,0 0 0,1-1 0,-1 1 0,0 0 0,1-1 0,-1 1 0,1 0 0,0-1 0,-1 1 0,1-1 0,-1 1 0,1-1 0,0 1 0,-1-1 0,1 0 0,0 1 0,0-1 0,-1 0 0,1 1 0,0-1 0,0 0 0,-1 0 0,1 0 0,0 0 0,0 0 0,0 0 0,4 0 0,0-1 0,0 0 0,-1-1 0,1 1 0,7-4 0,15-4 0,-8 8 0,-15 1 0,-1 0 0,1-1 0,0 1 0,-1-1 0,1 1 0,6-3 0,-9 2 0,0 0 0,0 0 0,1 1 0,-1-1 0,0 0 0,0 0 0,0 0 0,0 0 0,0 0 0,-1 0 0,1-1 0,0 1 0,0 0 0,-1 0 0,1-1 0,-1 1 0,1 0 0,-1-1 0,1 1 0,-1 0 0,0-1 0,0-1 0,2-3 0,-1-1 0,-1 1 0,1 0 0,-1-1 0,0 1 0,0-1 0,-1 1 0,0-1 0,0 1 0,0 0 0,-1 0 0,0-1 0,-1 1 0,-4-9 0,-6-9 0,13 23 0,-1-1 0,1 0 0,-1 1 0,0-1 0,0 0 0,1 1 0,-1-1 0,0 1 0,0 0 0,-1-1 0,1 1 0,0 0 0,0-1 0,-1 1 0,1 0 0,-1 0 0,1 0 0,-1 0 0,1 1 0,-1-1 0,0 0 0,1 0 0,-1 1 0,0-1 0,1 1 0,-1 0 0,0 0 0,0-1 0,-2 1 0,3 0-22,-5 0 51,0-1 0,0 1 0,0 0 0,-11 2 0,15-1-86,1-1-1,0 0 1,-1 1 0,1-1 0,0 1-1,-1 0 1,1-1 0,0 1 0,0 0 0,-1 0-1,1 0 1,0-1 0,0 1 0,0 1-1,0-1 1,0 0 0,0 0 0,1 0 0,-1 0-1,0 1 1,0-1 0,1 0 0,-1 1-1,1-1 1,-1 3 0,-1 6-6769</inkml:trace>
-  <inkml:trace contextRef="#ctx0" brushRef="#br0" timeOffset="-70169.82">149 342 24575,'-11'2'0,"0"-1"0,0 2 0,0 0 0,0 0 0,0 1 0,1 0 0,0 1 0,0 0 0,0 0 0,0 1 0,1 1 0,-14 11 0,23-18 0,0 0 0,0 0 0,0 1 0,0-1 0,0 0 0,0 0 0,0 1 0,0-1 0,0 0 0,0 0 0,-1 1 0,2-1 0,-1 0 0,0 1 0,0-1 0,0 0 0,0 0 0,0 1 0,0-1 0,0 0 0,0 0 0,0 1 0,0-1 0,0 0 0,1 0 0,-1 1 0,0-1 0,0 0 0,0 0 0,0 0 0,1 1 0,-1-1 0,0 0 0,0 0 0,1 0 0,-1 0 0,0 1 0,12 7 0,-10-7 0,9 8 0,-1 0 0,0 1 0,0 1 0,-1-1 0,-1 1 0,15 23 0,0 1 0,-22-33 0,1-1 0,0 1 0,0 0 0,0-1 0,0 1 0,0-1 0,0 0 0,0 0 0,0 0 0,0 0 0,1 0 0,-1 0 0,0 0 0,1-1 0,-1 1 0,0-1 0,1 0 0,-1 0 0,1 1 0,-1-2 0,1 1 0,-1 0 0,4-1 0,-4 0 0,1 1 0,-1 0 0,1 0 0,-1 0 0,1 0 0,-1 0 0,1 0 0,-1 1 0,1-1 0,-1 1 0,1 0 0,-1 0 0,1 0 0,-1 0 0,0 0 0,3 2 0,-4-3 0,-1 1 0,0 0 0,1-1 0,-1 1 0,0 0 0,1-1 0,-1 1 0,0 0 0,0-1 0,0 1 0,1 0 0,-1 0 0,0-1 0,0 1 0,0 0 0,0 0 0,0-1 0,-1 1 0,1 0 0,0-1 0,0 1 0,0 0 0,-1 0 0,1-1 0,0 1 0,-1-1 0,1 1 0,0 0 0,-1-1 0,1 1 0,-1-1 0,1 1 0,-1-1 0,1 1 0,-1-1 0,0 1 0,1-1 0,-2 1 0,0 2 0,-1-1 0,0 0 0,0 0 0,0 0 0,0 0 0,-5 2 0,-28 3-6,32-7-70,1 0 1,-1 0-1,1 1 1,0-1-1,-1 1 1,1 0-1,-1 0 1,1 0-1,0 0 1,0 1-1,0 0 1,-1-1-1,2 1 1,-1 0-1,0 0 1,0 1-1,-3 3 1,-1 3-6751</inkml:trace>
-  <inkml:trace contextRef="#ctx0" brushRef="#br0" timeOffset="-69333.85">354 601 24575,'0'0'-8191</inkml:trace>
+  <inkml:trace contextRef="#ctx0" brushRef="#br0" timeOffset="-70169.83">149 342 24575,'-11'2'0,"0"-1"0,0 2 0,0 0 0,0 0 0,0 1 0,1 0 0,0 1 0,0 0 0,0 0 0,0 1 0,1 1 0,-14 11 0,23-18 0,0 0 0,0 0 0,0 1 0,0-1 0,0 0 0,0 0 0,0 1 0,0-1 0,0 0 0,0 0 0,-1 1 0,2-1 0,-1 0 0,0 1 0,0-1 0,0 0 0,0 0 0,0 1 0,0-1 0,0 0 0,0 0 0,0 1 0,0-1 0,0 0 0,1 0 0,-1 1 0,0-1 0,0 0 0,0 0 0,0 0 0,1 1 0,-1-1 0,0 0 0,0 0 0,1 0 0,-1 0 0,0 1 0,12 7 0,-10-7 0,9 8 0,-1 0 0,0 1 0,0 1 0,-1-1 0,-1 1 0,15 23 0,0 1 0,-22-33 0,1-1 0,0 1 0,0 0 0,0-1 0,0 1 0,0-1 0,0 0 0,0 0 0,0 0 0,0 0 0,1 0 0,-1 0 0,0 0 0,1-1 0,-1 1 0,0-1 0,1 0 0,-1 0 0,1 1 0,-1-2 0,1 1 0,-1 0 0,4-1 0,-4 0 0,1 1 0,-1 0 0,1 0 0,-1 0 0,1 0 0,-1 0 0,1 0 0,-1 1 0,1-1 0,-1 1 0,1 0 0,-1 0 0,1 0 0,-1 0 0,0 0 0,3 2 0,-4-3 0,-1 1 0,0 0 0,1-1 0,-1 1 0,0 0 0,1-1 0,-1 1 0,0 0 0,0-1 0,0 1 0,1 0 0,-1 0 0,0-1 0,0 1 0,0 0 0,0 0 0,0-1 0,-1 1 0,1 0 0,0-1 0,0 1 0,0 0 0,-1 0 0,1-1 0,0 1 0,-1-1 0,1 1 0,0 0 0,-1-1 0,1 1 0,-1-1 0,1 1 0,-1-1 0,1 1 0,-1-1 0,0 1 0,1-1 0,-2 1 0,0 2 0,-1-1 0,0 0 0,0 0 0,0 0 0,0 0 0,-5 2 0,-28 3-6,32-7-70,1 0 1,-1 0-1,1 1 1,0-1-1,-1 1 1,1 0-1,-1 0 1,1 0-1,0 0 1,0 1-1,0 0 1,-1-1-1,2 1 1,-1 0-1,0 0 1,0 1-1,-3 3 1,-1 3-6751</inkml:trace>
+  <inkml:trace contextRef="#ctx0" brushRef="#br0" timeOffset="-69333.86">354 601 24575,'0'0'-8191</inkml:trace>
   <inkml:trace contextRef="#ctx0" brushRef="#br0" timeOffset="-67616.63">515 289 24575,'2'99'0,"-4"104"0,-6-162-1365,5-31-5461</inkml:trace>
 </inkml:ink>
 </file>
@@ -9537,7 +9556,7 @@
   <inkml:trace contextRef="#ctx0" brushRef="#br0" timeOffset="1629.87">468 73 24575,'-1'0'0,"0"0"0,0 0 0,0 1 0,0-1 0,0 0 0,0 1 0,0-1 0,0 1 0,0-1 0,1 1 0,-1 0 0,0-1 0,0 1 0,0 0 0,1-1 0,-1 1 0,0 0 0,0 0 0,1 0 0,-1 0 0,1 0 0,-1 0 0,1 0 0,-1 0 0,1 0 0,0 0 0,0 0 0,-1 0 0,1 0 0,0 0 0,0 0 0,0 1 0,-1 43 0,2-35 0,-1-1 0,-1-5 0,1 0 0,1-1 0,-1 1 0,0 0 0,1-1 0,1 8 0,-1-10 0,0 0 0,-1 0 0,1 0 0,0 0 0,-1 0 0,1-1 0,0 1 0,0 0 0,0 0 0,0 0 0,0-1 0,0 1 0,0 0 0,0-1 0,0 1 0,0-1 0,0 1 0,0-1 0,0 0 0,0 1 0,1-1 0,-1 0 0,0 0 0,0 0 0,3 0 0,100 8-1365,-95-8-5462</inkml:trace>
   <inkml:trace contextRef="#ctx0" brushRef="#br0" timeOffset="2583.21">634 103 24575,'-1'0'0,"-1"0"0,1 0 0,-1 1 0,1-1 0,-1 0 0,1 1 0,-1-1 0,1 1 0,0 0 0,-1-1 0,1 1 0,0 0 0,-1 0 0,1 0 0,0 0 0,0 0 0,0 0 0,0 0 0,0 0 0,0 1 0,-1 1 0,-16 36 0,17-33 0,-2-1 0,1 1 0,0-1 0,-7 9 0,5-9 5,1 0 0,0 0 0,0 1 0,0-1-1,1 0 1,-1 1 0,1 0 0,0-1 0,1 1 0,-2 11-1,1 2-107,2 1-1,1 19 0,0-2-1003,-1-27-5720</inkml:trace>
   <inkml:trace contextRef="#ctx0" brushRef="#br0" timeOffset="68988.55">43 415 24575,'3'0'0,"0"1"0,0-1 0,0 1 0,0-1 0,0 1 0,0 0 0,0 0 0,-1 0 0,1 1 0,0-1 0,-1 1 0,1-1 0,-1 1 0,1 0 0,-1 0 0,0 0 0,0 0 0,4 5 0,20 16 0,-15-14 0,0 1 0,-1 0 0,0 1 0,-1 0 0,0 0 0,10 17 0,1 0 0,9 15 0,-19-27 0,1 0 0,21 24 0,-30-39-37,-1 0 0,0 0 1,1 0-1,-1 1 0,0-1 0,0 0 0,0 1 0,0-1 0,0 1 0,0 0 0,0-1 0,-1 1 1,1-1-1,-1 1 0,1 0 0,-1 0 0,1-1 0,-1 1 0,0 0 0,0 0 0,0-1 0,0 1 1,0 0-1,0 0 0,-1 0 0,1-1 0,0 1 0,-1 0 0,0-1 0,1 1 0,-1 0 0,0-1 1,0 1-1,0-1 0,0 1 0,-1 1 0</inkml:trace>
-  <inkml:trace contextRef="#ctx0" brushRef="#br0" timeOffset="70406.24">1 727 24575,'0'-3'0,"1"0"0,-1 0 0,1 0 0,0 0 0,0 0 0,0 0 0,0 0 0,0 0 0,1 1 0,-1-1 0,1 1 0,0-1 0,0 1 0,0-1 0,0 1 0,3-2 0,7-7 0,27-17 0,-13 9 0,45-33 0,9-9 0,-72 55 0,0-1 0,0 0 0,-1 0 0,0 0 0,-1-1 0,0 0 0,0-1 0,-1 1 0,7-15 0,2 0 0,-12 18-124,0 1 0,0-1 0,0 0 0,-1-1 0,1 1 0,-1 0-1,-1 0 1,1-1 0,-1 1 0,0-6 0,0 2-6703</inkml:trace>
+  <inkml:trace contextRef="#ctx0" brushRef="#br0" timeOffset="70406.23">1 727 24575,'0'-3'0,"1"0"0,-1 0 0,1 0 0,0 0 0,0 0 0,0 0 0,0 0 0,0 0 0,1 1 0,-1-1 0,1 1 0,0-1 0,0 1 0,0-1 0,0 1 0,3-2 0,7-7 0,27-17 0,-13 9 0,45-33 0,9-9 0,-72 55 0,0-1 0,0 0 0,-1 0 0,0 0 0,-1-1 0,0 0 0,0-1 0,-1 1 0,7-15 0,2 0 0,-12 18-124,0 1 0,0-1 0,0 0 0,-1-1 0,1 1 0,-1 0-1,-1 0 1,1-1 0,-1 1 0,0-6 0,0 2-6703</inkml:trace>
 </inkml:ink>
 </file>
 
@@ -9661,7 +9680,7 @@
   </inkml:definitions>
   <inkml:trace contextRef="#ctx0" brushRef="#br0">466 177 24575,'72'-6'0,"-53"4"0,1 0 0,32 1 0,-51 1 0,0 0 0,0 0 0,0 1 0,0-1 0,1 0 0,-1 1 0,0-1 0,0 0 0,0 1 0,0-1 0,0 1 0,0 0 0,0-1 0,0 1 0,0 0 0,0-1 0,0 1 0,-1 0 0,1 0 0,0 0 0,0 0 0,0 2 0,0-1 0,0 0 0,0 0 0,-1 0 0,1 1 0,-1-1 0,0 0 0,1 1 0,-1-1 0,0 0 0,-1 0 0,1 3 0,-1 1 0,0 1 0,-1-1 0,0 0 0,0 0 0,0 0 0,-1 0 0,-5 9 0,-13 23 0,17-29 0,0-1 0,-1 0 0,-9 13 0,-3-13 0,-7 4 0,23-12 0,1 0 0,0 0 0,-1 1 0,1-1 0,0 0 0,-1 0 0,1 0 0,0 1 0,-1-1 0,1 0 0,0 1 0,0-1 0,-1 0 0,1 1 0,0-1 0,0 0 0,0 1 0,0-1 0,-1 0 0,1 1 0,0-1 0,0 1 0,0-1 0,0 0 0,0 1 0,0-1 0,0 1 0,0-1 0,0 0 0,0 1 0,0-1 0,0 1 0,0-1 0,0 0 0,1 1 0,-1-1 0,0 0 0,0 1 0,0-1 0,1 0 0,-1 1 0,0-1 0,0 0 0,1 1 0,-1-1 0,1 1 0,3 1 0,0 0 0,0 0 0,1-1 0,-1 1 0,1-1 0,-1 0 0,1 0 0,0-1 0,8 1 0,8 1 0,-12 1 0,1 0 0,-1 0 0,0 1 0,10 5 0,-10-4 0,2 0 0,19 5 0,5 0-1365</inkml:trace>
   <inkml:trace contextRef="#ctx0" brushRef="#br0" timeOffset="2335.02">903 114 24575,'-1'4'0,"0"1"0,0 0 0,0-1 0,0 1 0,-1-1 0,0 1 0,-4 7 0,-8 24 0,10-13 0,3-12 0,-1-1 0,-6 20 0,4-13 0,1 0 0,1 0 0,0 0 0,1 0 0,1 0 0,4 30 0,-4-37 0,1-7 0,-1 1 0,1-1 0,0 0 0,-1 1 0,1-1 0,1 0 0,-1 0 0,0 0 0,1 0 0,0 0 0,-1 0 0,1-1 0,0 1 0,1-1 0,-1 1 0,0-1 0,6 4 0,-7-5 0,1 0 0,-1 0 0,1 0 0,0 0 0,0 0 0,-1-1 0,1 1 0,0-1 0,0 1 0,0-1 0,0 0 0,0 0 0,0 0 0,0 0 0,-1 0 0,1 0 0,0 0 0,0-1 0,0 1 0,0-1 0,0 1 0,-1-1 0,1 0 0,0 1 0,0-1 0,-1 0 0,1 0 0,-1-1 0,1 1 0,-1 0 0,1 0 0,1-3 0,0 0 0,-1 1 0,0-1 0,0 1 0,0-1 0,0 0 0,-1 0 0,0 0 0,0 0 0,0 0 0,1-7 0,2-43 0,-3 52 0,-1 0 0,0 0 0,0 0 0,-1 0 0,1-1 0,0 1 0,-1 0 0,1 0 0,-1 0 0,0 0 0,0 0 0,0 0 0,0 0 0,0 0 0,0 0 0,0 1 0,0-1 0,-3-2 0,1 2 0,-1-1 0,1 1 0,-1 0 0,0 0 0,1 0 0,-1 1 0,0 0 0,0-1 0,-4 1 0,-22-3-1365,19 4-5462</inkml:trace>
-  <inkml:trace contextRef="#ctx0" brushRef="#br0" timeOffset="73692.74">51 1 24575,'2'3'0,"0"1"0,0-1 0,0 0 0,0 0 0,1 0 0,-1 0 0,1-1 0,0 1 0,3 2 0,1 1 0,-3-1 0,26 25 0,38 51 0,-50-57 0,-10-14 0,-1-1 0,0 1 0,0 1 0,7 15 0,2 8 0,-11-25 0,-1 0 0,0 0 0,0 0 0,-1 0 0,3 15 0,-3-12-10,2 0 0,-1-1-1,1 1 1,1-1 0,0 0-1,0 0 1,16 18 0,0 3-1273,-16-23-5544</inkml:trace>
+  <inkml:trace contextRef="#ctx0" brushRef="#br0" timeOffset="73692.73">51 1 24575,'2'3'0,"0"1"0,0-1 0,0 0 0,0 0 0,1 0 0,-1 0 0,1-1 0,0 1 0,3 2 0,1 1 0,-3-1 0,26 25 0,38 51 0,-50-57 0,-10-14 0,-1-1 0,0 1 0,0 1 0,7 15 0,2 8 0,-11-25 0,-1 0 0,0 0 0,0 0 0,-1 0 0,3 15 0,-3-12-10,2 0 0,-1-1-1,1 1 1,1-1 0,0 0-1,0 0 1,16 18 0,0 3-1273,-16-23-5544</inkml:trace>
   <inkml:trace contextRef="#ctx0" brushRef="#br0" timeOffset="74997.52">1 498 24575,'0'-2'0,"0"0"0,0 0 0,1 0 0,-1 0 0,1 1 0,-1-1 0,1 0 0,0 0 0,-1 1 0,1-1 0,0 0 0,0 1 0,1-1 0,-1 1 0,0-1 0,0 1 0,1 0 0,-1-1 0,3 0 0,36-22 0,-34 22 0,0-1 0,0-1 0,0 1 0,7-7 0,18-16 0,-20 17 0,0-1 0,16-17 0,54-68 0,34-41 0,-113 133-114,1 0 1,-1 0-1,0 0 0,0 0 0,0 0 1,0 0-1,-1-1 0,1 1 0,-1 0 1,0-1-1,2-6 0,-2-1-6713</inkml:trace>
 </inkml:ink>
 </file>
@@ -9925,7 +9944,7 @@
   <inkml:trace contextRef="#ctx0" brushRef="#br0">0 82 24575,'2'1'0,"0"0"0,0 1 0,-1-1 0,1 1 0,0-1 0,-1 1 0,1 0 0,-1 0 0,0 0 0,1-1 0,-1 1 0,0 0 0,0 1 0,-1-1 0,2 3 0,2 3 0,3 6 0,0 0 0,-1 0 0,-1 0 0,0 1 0,-1 0 0,4 23 0,-2-21 0,-5-16 0,-1-1 0,0 0 0,1 0 0,-1 1 0,1-1 0,-1 0 0,0 0 0,1 1 0,-1-1 0,1 0 0,-1 0 0,0 0 0,1 0 0,-1 0 0,1 1 0,-1-1 0,1 0 0,-1 0 0,0 0 0,1 0 0,-1 0 0,1-1 0,0 1 0,1-1 0,0 1 0,-1-1 0,1 0 0,0-1 0,0 1 0,-1 0 0,1 0 0,-1-1 0,1 1 0,-1-1 0,0 1 0,0-1 0,2-1 0,32-35-1365,-27 27-5461</inkml:trace>
   <inkml:trace contextRef="#ctx0" brushRef="#br0" timeOffset="478.31">162 177 24575</inkml:trace>
   <inkml:trace contextRef="#ctx0" brushRef="#br0" timeOffset="1220.95">191 0 24575,'0'354'0,"3"-330"-1365,0-15-5461</inkml:trace>
-  <inkml:trace contextRef="#ctx0" brushRef="#br0" timeOffset="1836.68">286 408 24575,'3'0'0,"2"0"0</inkml:trace>
+  <inkml:trace contextRef="#ctx0" brushRef="#br0" timeOffset="1836.67">286 408 24575,'3'0'0,"2"0"0</inkml:trace>
   <inkml:trace contextRef="#ctx0" brushRef="#br0" timeOffset="4203.42">448 231 24575,'0'-2'0,"0"0"0,0 0 0,1-1 0,-1 1 0,0 0 0,1 0 0,-1 0 0,1 0 0,0-1 0,0 1 0,0 0 0,0 0 0,0 1 0,0-1 0,0 0 0,1 0 0,-1 0 0,0 1 0,1-1 0,0 1 0,-1-1 0,1 1 0,0 0 0,0-1 0,0 1 0,0 0 0,0 0 0,0 1 0,0-1 0,0 0 0,3 0 0,4-1 0,1 1 0,-1 0 0,0 1 0,1 0 0,18 2 0,-26-2 0,-1 0 0,1 1 0,0-1 0,-1 0 0,1 1 0,-1 0 0,1-1 0,0 1 0,-1 0 0,1 0 0,-1 0 0,0 0 0,1 0 0,-1 0 0,0 0 0,0 0 0,1 0 0,-1 1 0,0-1 0,0 1 0,0-1 0,-1 1 0,1-1 0,0 1 0,0-1 0,-1 1 0,1 0 0,-1-1 0,0 1 0,1 2 0,0 6 0,0 0 0,-1 0 0,-1 0 0,-1 13 0,0 1 0,-12 59 0,14-82 0,0 0 0,0 0 0,0 0 0,0 0 0,0 1 0,0-1 0,-1 0 0,1 0 0,0 0 0,-1 0 0,1 0 0,-1 0 0,1 1 0,-1-1 0,0 0 0,1-1 0,-1 1 0,0 0 0,0 0 0,1 0 0,-1 0 0,0 0 0,0-1 0,-1 2 0,1-2 0,1 0 0,0 0 0,-1 0 0,1 0 0,0 0 0,-1 0 0,1 0 0,0 0 0,-1 0 0,1 0 0,0-1 0,-1 1 0,1 0 0,0 0 0,-1 0 0,1 0 0,0-1 0,-1 1 0,1 0 0,0 0 0,0 0 0,-1-1 0,1 1 0,0 0 0,0 0 0,0-1 0,-1 1 0,1-1 0,-4-18 0,4 7 0,0 0 0,1 0 0,1 0 0,0 0 0,1 0 0,4-12 0,-6 22 5,1 0 1,-1 1-1,1-1 0,0 0 0,0 1 0,0 0 1,-1-1-1,1 1 0,1 0 0,-1 0 1,0 0-1,0 0 0,0 0 0,0 0 0,1 1 1,-1-1-1,0 1 0,1-1 0,-1 1 0,0 0 1,1 0-1,4 1 0,4-1-376,0 1-1,0 0 1,16 4 0,-16-2-6455</inkml:trace>
 </inkml:ink>
 </file>

</xml_diff>